<commit_message>
commit di controllo update file
</commit_message>
<xml_diff>
--- a/DOCUMENTAZIONE/2-Requirements Elicitation.docx
+++ b/DOCUMENTAZIONE/2-Requirements Elicitation.docx
@@ -52,13 +52,31 @@
                 <w:szCs w:val="94"/>
               </w:rPr>
             </w:pPr>
+            <w:proofErr w:type="spellStart"/>
             <w:r>
               <w:rPr>
                 <w:sz w:val="72"/>
                 <w:szCs w:val="94"/>
               </w:rPr>
-              <w:t>Requirements Elicitation</w:t>
-            </w:r>
+              <w:t>Requirements</w:t>
+            </w:r>
+            <w:proofErr w:type="spellEnd"/>
+            <w:r>
+              <w:rPr>
+                <w:sz w:val="72"/>
+                <w:szCs w:val="94"/>
+              </w:rPr>
+              <w:t xml:space="preserve"> </w:t>
+            </w:r>
+            <w:proofErr w:type="spellStart"/>
+            <w:r>
+              <w:rPr>
+                <w:sz w:val="72"/>
+                <w:szCs w:val="94"/>
+              </w:rPr>
+              <w:t>Elicitation</w:t>
+            </w:r>
+            <w:proofErr w:type="spellEnd"/>
           </w:p>
           <w:p>
             <w:pPr>
@@ -115,6 +133,7 @@
                 <w:lang w:val="it-IT" w:eastAsia="it-IT" w:bidi="ar-SA"/>
               </w:rPr>
             </w:pPr>
+            <w:proofErr w:type="spellStart"/>
             <w:r>
               <w:rPr>
                 <w:rFonts w:ascii="Century Gothic" w:eastAsia="Droid Sans" w:hAnsi="Century Gothic" w:cs="Droid Sans"/>
@@ -126,6 +145,7 @@
               </w:rPr>
               <w:t>SalernArte</w:t>
             </w:r>
+            <w:proofErr w:type="spellEnd"/>
             <w:r>
               <w:rPr>
                 <w:rFonts w:ascii="Century Gothic" w:eastAsia="Droid Sans" w:hAnsi="Century Gothic" w:cs="Droid Sans"/>
@@ -720,6 +740,7 @@
         </w:rPr>
       </w:pPr>
       <w:bookmarkStart w:id="0" w:name="_Toc89198309"/>
+      <w:proofErr w:type="spellStart"/>
       <w:r>
         <w:rPr>
           <w:rFonts w:eastAsia="Droid Sans"/>
@@ -727,6 +748,7 @@
         </w:rPr>
         <w:t>Revision</w:t>
       </w:r>
+      <w:proofErr w:type="spellEnd"/>
       <w:r>
         <w:rPr>
           <w:rFonts w:eastAsia="Droid Sans"/>
@@ -2009,7 +2031,21 @@
                 <w:rStyle w:val="Collegamentoipertestuale"/>
                 <w:noProof/>
               </w:rPr>
-              <w:t>3.3 UC_3 Richiesta di inserimento di un nuovo evento</w:t>
+              <w:t>3.3 UC_3 Richies</w:t>
+            </w:r>
+            <w:r>
+              <w:rPr>
+                <w:rStyle w:val="Collegamentoipertestuale"/>
+                <w:noProof/>
+              </w:rPr>
+              <w:t>t</w:t>
+            </w:r>
+            <w:r>
+              <w:rPr>
+                <w:rStyle w:val="Collegamentoipertestuale"/>
+                <w:noProof/>
+              </w:rPr>
+              <w:t>a di inserimento di un nuovo evento</w:t>
             </w:r>
             <w:r>
               <w:rPr>
@@ -2081,7 +2117,21 @@
                 <w:rStyle w:val="Collegamentoipertestuale"/>
                 <w:noProof/>
               </w:rPr>
-              <w:t>3.4 UC_4 Inserimento di un nuovo evento</w:t>
+              <w:t>3.4 UC_4 Inserim</w:t>
+            </w:r>
+            <w:r>
+              <w:rPr>
+                <w:rStyle w:val="Collegamentoipertestuale"/>
+                <w:noProof/>
+              </w:rPr>
+              <w:t>e</w:t>
+            </w:r>
+            <w:r>
+              <w:rPr>
+                <w:rStyle w:val="Collegamentoipertestuale"/>
+                <w:noProof/>
+              </w:rPr>
+              <w:t>nto di un nuovo evento</w:t>
             </w:r>
             <w:r>
               <w:rPr>
@@ -3087,12 +3137,21 @@
                 <w:lang w:eastAsia="it-IT"/>
               </w:rPr>
             </w:pPr>
+            <w:proofErr w:type="spellStart"/>
             <w:r>
               <w:rPr>
                 <w:rFonts w:ascii="Times New Roman" w:eastAsia="Times New Roman" w:hAnsi="Times New Roman" w:cs="Times New Roman"/>
                 <w:lang w:eastAsia="it-IT"/>
               </w:rPr>
-              <w:t>Autore </w:t>
+              <w:t>Autore</w:t>
+            </w:r>
+            <w:proofErr w:type="spellEnd"/>
+            <w:r>
+              <w:rPr>
+                <w:rFonts w:ascii="Times New Roman" w:eastAsia="Times New Roman" w:hAnsi="Times New Roman" w:cs="Times New Roman"/>
+                <w:lang w:eastAsia="it-IT"/>
+              </w:rPr>
+              <w:t> </w:t>
             </w:r>
           </w:p>
         </w:tc>
@@ -3156,12 +3215,21 @@
                 <w:lang w:eastAsia="it-IT"/>
               </w:rPr>
             </w:pPr>
+            <w:proofErr w:type="spellStart"/>
             <w:r>
               <w:rPr>
                 <w:rFonts w:ascii="Times New Roman" w:eastAsia="Times New Roman" w:hAnsi="Times New Roman" w:cs="Times New Roman"/>
                 <w:lang w:eastAsia="it-IT"/>
               </w:rPr>
-              <w:t>Attori </w:t>
+              <w:t>Attori</w:t>
+            </w:r>
+            <w:proofErr w:type="spellEnd"/>
+            <w:r>
+              <w:rPr>
+                <w:rFonts w:ascii="Times New Roman" w:eastAsia="Times New Roman" w:hAnsi="Times New Roman" w:cs="Times New Roman"/>
+                <w:lang w:eastAsia="it-IT"/>
+              </w:rPr>
+              <w:t> </w:t>
             </w:r>
           </w:p>
         </w:tc>
@@ -3197,8 +3265,17 @@
                 <w:rFonts w:ascii="Times New Roman" w:eastAsia="Times New Roman" w:hAnsi="Times New Roman" w:cs="Times New Roman"/>
                 <w:lang w:eastAsia="it-IT"/>
               </w:rPr>
-              <w:t>: Organizzatore</w:t>
-            </w:r>
+              <w:t>: </w:t>
+            </w:r>
+            <w:proofErr w:type="spellStart"/>
+            <w:r>
+              <w:rPr>
+                <w:rFonts w:ascii="Times New Roman" w:eastAsia="Times New Roman" w:hAnsi="Times New Roman" w:cs="Times New Roman"/>
+                <w:lang w:eastAsia="it-IT"/>
+              </w:rPr>
+              <w:t>Organizzatore</w:t>
+            </w:r>
+            <w:proofErr w:type="spellEnd"/>
           </w:p>
         </w:tc>
       </w:tr>
@@ -3231,7 +3308,39 @@
                 <w:rFonts w:ascii="Times New Roman" w:eastAsia="Times New Roman" w:hAnsi="Times New Roman" w:cs="Times New Roman"/>
                 <w:lang w:eastAsia="it-IT"/>
               </w:rPr>
-              <w:t>                                                               Flusso di eventi </w:t>
+              <w:t xml:space="preserve">                                                               </w:t>
+            </w:r>
+            <w:proofErr w:type="spellStart"/>
+            <w:r>
+              <w:rPr>
+                <w:rFonts w:ascii="Times New Roman" w:eastAsia="Times New Roman" w:hAnsi="Times New Roman" w:cs="Times New Roman"/>
+                <w:lang w:eastAsia="it-IT"/>
+              </w:rPr>
+              <w:t>Flusso</w:t>
+            </w:r>
+            <w:proofErr w:type="spellEnd"/>
+            <w:r>
+              <w:rPr>
+                <w:rFonts w:ascii="Times New Roman" w:eastAsia="Times New Roman" w:hAnsi="Times New Roman" w:cs="Times New Roman"/>
+                <w:lang w:eastAsia="it-IT"/>
+              </w:rPr>
+              <w:t xml:space="preserve"> di </w:t>
+            </w:r>
+            <w:proofErr w:type="spellStart"/>
+            <w:r>
+              <w:rPr>
+                <w:rFonts w:ascii="Times New Roman" w:eastAsia="Times New Roman" w:hAnsi="Times New Roman" w:cs="Times New Roman"/>
+                <w:lang w:eastAsia="it-IT"/>
+              </w:rPr>
+              <w:t>eventi</w:t>
+            </w:r>
+            <w:proofErr w:type="spellEnd"/>
+            <w:r>
+              <w:rPr>
+                <w:rFonts w:ascii="Times New Roman" w:eastAsia="Times New Roman" w:hAnsi="Times New Roman" w:cs="Times New Roman"/>
+                <w:lang w:eastAsia="it-IT"/>
+              </w:rPr>
+              <w:t> </w:t>
             </w:r>
           </w:p>
         </w:tc>
@@ -3337,7 +3446,23 @@
                 <w:rFonts w:ascii="Times New Roman" w:eastAsia="Times New Roman" w:hAnsi="Times New Roman" w:cs="Times New Roman"/>
                 <w:lang w:val="it-IT" w:eastAsia="it-IT"/>
               </w:rPr>
-              <w:t>Alessia, vuole registrarsi sul sito SalernArte e visualizza il comando per effettuare la registrazione di un organizzatore.</w:t>
+              <w:t xml:space="preserve">Alessia, vuole registrarsi sul sito </w:t>
+            </w:r>
+            <w:proofErr w:type="spellStart"/>
+            <w:r>
+              <w:rPr>
+                <w:rFonts w:ascii="Times New Roman" w:eastAsia="Times New Roman" w:hAnsi="Times New Roman" w:cs="Times New Roman"/>
+                <w:lang w:val="it-IT" w:eastAsia="it-IT"/>
+              </w:rPr>
+              <w:t>SalernArte</w:t>
+            </w:r>
+            <w:proofErr w:type="spellEnd"/>
+            <w:r>
+              <w:rPr>
+                <w:rFonts w:ascii="Times New Roman" w:eastAsia="Times New Roman" w:hAnsi="Times New Roman" w:cs="Times New Roman"/>
+                <w:lang w:val="it-IT" w:eastAsia="it-IT"/>
+              </w:rPr>
+              <w:t xml:space="preserve"> e visualizza il comando per effettuare la registrazione di un organizzatore.</w:t>
             </w:r>
           </w:p>
         </w:tc>
@@ -3525,8 +3650,18 @@
                 <w:szCs w:val="24"/>
                 <w:lang w:val="it-IT" w:eastAsia="it-IT"/>
               </w:rPr>
-              <w:t>Azienda: Troy srl</w:t>
-            </w:r>
+              <w:t xml:space="preserve">Azienda: Troy </w:t>
+            </w:r>
+            <w:proofErr w:type="spellStart"/>
+            <w:r>
+              <w:rPr>
+                <w:rFonts w:ascii="Times New Roman" w:eastAsia="Times New Roman" w:hAnsi="Times New Roman" w:cs="Times New Roman"/>
+                <w:szCs w:val="24"/>
+                <w:lang w:val="it-IT" w:eastAsia="it-IT"/>
+              </w:rPr>
+              <w:t>srl</w:t>
+            </w:r>
+            <w:proofErr w:type="spellEnd"/>
           </w:p>
           <w:p>
             <w:pPr>
@@ -3609,12 +3744,21 @@
                 <w:lang w:val="it-IT" w:eastAsia="it-IT"/>
               </w:rPr>
             </w:pPr>
+            <w:proofErr w:type="spellStart"/>
             <w:r>
               <w:rPr>
                 <w:rFonts w:ascii="Times New Roman" w:eastAsia="Times New Roman" w:hAnsi="Times New Roman" w:cs="Times New Roman"/>
                 <w:lang w:val="it-IT" w:eastAsia="it-IT"/>
               </w:rPr>
-              <w:t xml:space="preserve">Bio: </w:t>
+              <w:t>Bio</w:t>
+            </w:r>
+            <w:proofErr w:type="spellEnd"/>
+            <w:r>
+              <w:rPr>
+                <w:rFonts w:ascii="Times New Roman" w:eastAsia="Times New Roman" w:hAnsi="Times New Roman" w:cs="Times New Roman"/>
+                <w:lang w:val="it-IT" w:eastAsia="it-IT"/>
+              </w:rPr>
+              <w:t xml:space="preserve">: </w:t>
             </w:r>
             <w:r>
               <w:rPr>
@@ -4030,6 +4174,7 @@
                 <w:lang w:eastAsia="it-IT"/>
               </w:rPr>
             </w:pPr>
+            <w:proofErr w:type="spellStart"/>
             <w:r>
               <w:rPr>
                 <w:rFonts w:ascii="Times New Roman" w:eastAsia="Times New Roman" w:hAnsi="Times New Roman" w:cs="Times New Roman"/>
@@ -4037,6 +4182,7 @@
               </w:rPr>
               <w:t>Autore</w:t>
             </w:r>
+            <w:proofErr w:type="spellEnd"/>
             <w:r>
               <w:rPr>
                 <w:rFonts w:ascii="Times New Roman" w:eastAsia="Times New Roman" w:hAnsi="Times New Roman" w:cs="Times New Roman"/>
@@ -4098,12 +4244,21 @@
                 <w:lang w:eastAsia="it-IT"/>
               </w:rPr>
             </w:pPr>
+            <w:proofErr w:type="spellStart"/>
             <w:r>
               <w:rPr>
                 <w:rFonts w:ascii="Times New Roman" w:eastAsia="Times New Roman" w:hAnsi="Times New Roman" w:cs="Times New Roman"/>
                 <w:lang w:eastAsia="it-IT"/>
               </w:rPr>
-              <w:t>Attori </w:t>
+              <w:t>Attori</w:t>
+            </w:r>
+            <w:proofErr w:type="spellEnd"/>
+            <w:r>
+              <w:rPr>
+                <w:rFonts w:ascii="Times New Roman" w:eastAsia="Times New Roman" w:hAnsi="Times New Roman" w:cs="Times New Roman"/>
+                <w:lang w:eastAsia="it-IT"/>
+              </w:rPr>
+              <w:t> </w:t>
             </w:r>
           </w:p>
         </w:tc>
@@ -4134,6 +4289,7 @@
               </w:rPr>
               <w:t xml:space="preserve">Mauro: </w:t>
             </w:r>
+            <w:proofErr w:type="spellStart"/>
             <w:r>
               <w:rPr>
                 <w:rFonts w:ascii="Times New Roman" w:eastAsia="Times New Roman" w:hAnsi="Times New Roman" w:cs="Times New Roman"/>
@@ -4141,6 +4297,7 @@
               </w:rPr>
               <w:t>Utente</w:t>
             </w:r>
+            <w:proofErr w:type="spellEnd"/>
           </w:p>
         </w:tc>
       </w:tr>
@@ -4173,7 +4330,39 @@
                 <w:rFonts w:ascii="Times New Roman" w:eastAsia="Times New Roman" w:hAnsi="Times New Roman" w:cs="Times New Roman"/>
                 <w:lang w:eastAsia="it-IT"/>
               </w:rPr>
-              <w:t>                                                               Flusso di eventi </w:t>
+              <w:t xml:space="preserve">                                                               </w:t>
+            </w:r>
+            <w:proofErr w:type="spellStart"/>
+            <w:r>
+              <w:rPr>
+                <w:rFonts w:ascii="Times New Roman" w:eastAsia="Times New Roman" w:hAnsi="Times New Roman" w:cs="Times New Roman"/>
+                <w:lang w:eastAsia="it-IT"/>
+              </w:rPr>
+              <w:t>Flusso</w:t>
+            </w:r>
+            <w:proofErr w:type="spellEnd"/>
+            <w:r>
+              <w:rPr>
+                <w:rFonts w:ascii="Times New Roman" w:eastAsia="Times New Roman" w:hAnsi="Times New Roman" w:cs="Times New Roman"/>
+                <w:lang w:eastAsia="it-IT"/>
+              </w:rPr>
+              <w:t xml:space="preserve"> di </w:t>
+            </w:r>
+            <w:proofErr w:type="spellStart"/>
+            <w:r>
+              <w:rPr>
+                <w:rFonts w:ascii="Times New Roman" w:eastAsia="Times New Roman" w:hAnsi="Times New Roman" w:cs="Times New Roman"/>
+                <w:lang w:eastAsia="it-IT"/>
+              </w:rPr>
+              <w:t>eventi</w:t>
+            </w:r>
+            <w:proofErr w:type="spellEnd"/>
+            <w:r>
+              <w:rPr>
+                <w:rFonts w:ascii="Times New Roman" w:eastAsia="Times New Roman" w:hAnsi="Times New Roman" w:cs="Times New Roman"/>
+                <w:lang w:eastAsia="it-IT"/>
+              </w:rPr>
+              <w:t> </w:t>
             </w:r>
           </w:p>
         </w:tc>
@@ -4455,21 +4644,17 @@
               </w:rPr>
               <w:t>Il sistema riceve il nome dell’evento richiesto ed effettua una ricerca all’interno dell’elenco degli eventi.</w:t>
             </w:r>
-          </w:p>
-          <w:p>
-            <w:pPr>
-              <w:pStyle w:val="Paragrafoelenco"/>
-              <w:jc w:val="both"/>
+            <w:r>
               <w:rPr>
                 <w:rFonts w:ascii="Times New Roman" w:eastAsia="Times New Roman" w:hAnsi="Times New Roman" w:cs="Times New Roman"/>
                 <w:szCs w:val="24"/>
                 <w:lang w:val="it-IT" w:eastAsia="it-IT"/>
               </w:rPr>
-            </w:pPr>
+              <w:t xml:space="preserve"> </w:t>
+            </w:r>
             <w:r>
               <w:rPr>
                 <w:rFonts w:ascii="Times New Roman" w:eastAsia="Times New Roman" w:hAnsi="Times New Roman" w:cs="Times New Roman"/>
-                <w:szCs w:val="24"/>
                 <w:lang w:val="it-IT" w:eastAsia="it-IT"/>
               </w:rPr>
               <w:t xml:space="preserve">Infine restituisce l’evento con il nome ricevuto </w:t>
@@ -4665,9 +4850,11 @@
                 <w:rFonts w:hint="eastAsia"/>
               </w:rPr>
             </w:pPr>
+            <w:proofErr w:type="spellStart"/>
             <w:r>
               <w:t>Autore</w:t>
             </w:r>
+            <w:proofErr w:type="spellEnd"/>
           </w:p>
         </w:tc>
         <w:tc>
@@ -4701,9 +4888,11 @@
                 <w:rFonts w:hint="eastAsia"/>
               </w:rPr>
             </w:pPr>
+            <w:proofErr w:type="spellStart"/>
             <w:r>
               <w:t>Attori</w:t>
             </w:r>
+            <w:proofErr w:type="spellEnd"/>
           </w:p>
         </w:tc>
         <w:tc>
@@ -4748,9 +4937,19 @@
               <w:lastRenderedPageBreak/>
               <w:t xml:space="preserve">                                                               </w:t>
             </w:r>
-            <w:r>
-              <w:t>Flusso di eventi</w:t>
-            </w:r>
+            <w:proofErr w:type="spellStart"/>
+            <w:r>
+              <w:t>Flusso</w:t>
+            </w:r>
+            <w:proofErr w:type="spellEnd"/>
+            <w:r>
+              <w:t xml:space="preserve"> di </w:t>
+            </w:r>
+            <w:proofErr w:type="spellStart"/>
+            <w:r>
+              <w:t>eventi</w:t>
+            </w:r>
+            <w:proofErr w:type="spellEnd"/>
           </w:p>
         </w:tc>
       </w:tr>
@@ -4818,7 +5017,21 @@
               <w:rPr>
                 <w:lang w:val="it-IT"/>
               </w:rPr>
-              <w:t xml:space="preserve">Paolo, mentre sta osservando l’evento riguardante la propria mostra “In forma di luce alla ricerca dell’infinito” da lui inserito all’interno della  piattaforma di SalernArte, si accorge di aver fornito una data di fine evento, il “20 Novembre 2021”, errata.  </w:t>
+              <w:t xml:space="preserve">Paolo, mentre sta osservando l’evento riguardante la propria mostra “In forma di luce alla ricerca dell’infinito” da lui inserito all’interno della  piattaforma di </w:t>
+            </w:r>
+            <w:proofErr w:type="spellStart"/>
+            <w:r>
+              <w:rPr>
+                <w:lang w:val="it-IT"/>
+              </w:rPr>
+              <w:t>SalernArte</w:t>
+            </w:r>
+            <w:proofErr w:type="spellEnd"/>
+            <w:r>
+              <w:rPr>
+                <w:lang w:val="it-IT"/>
+              </w:rPr>
+              <w:t xml:space="preserve">, si accorge di aver fornito una data di fine evento, il “20 Novembre 2021”, errata.  </w:t>
             </w:r>
           </w:p>
         </w:tc>
@@ -5375,6 +5588,7 @@
                 <w:kern w:val="1"/>
               </w:rPr>
             </w:pPr>
+            <w:proofErr w:type="spellStart"/>
             <w:r>
               <w:rPr>
                 <w:rFonts w:ascii="Times New Roman" w:eastAsia="Lucida Sans Unicode" w:hAnsi="Times New Roman" w:cs="Times New Roman"/>
@@ -5384,7 +5598,19 @@
                 <w:color w:val="auto"/>
                 <w:kern w:val="1"/>
               </w:rPr>
-              <w:t>Vers.</w:t>
+              <w:t>Vers</w:t>
+            </w:r>
+            <w:proofErr w:type="spellEnd"/>
+            <w:r>
+              <w:rPr>
+                <w:rFonts w:ascii="Times New Roman" w:eastAsia="Lucida Sans Unicode" w:hAnsi="Times New Roman" w:cs="Times New Roman"/>
+                <w:bCs/>
+                <w:i/>
+                <w:iCs/>
+                <w:color w:val="auto"/>
+                <w:kern w:val="1"/>
+              </w:rPr>
+              <w:t>.</w:t>
             </w:r>
           </w:p>
         </w:tc>
@@ -5773,8 +5999,20 @@
                 <w:color w:val="auto"/>
                 <w:kern w:val="1"/>
               </w:rPr>
-              <w:t>Entry Condition</w:t>
-            </w:r>
+              <w:t xml:space="preserve">Entry </w:t>
+            </w:r>
+            <w:proofErr w:type="spellStart"/>
+            <w:r>
+              <w:rPr>
+                <w:rFonts w:ascii="Times New Roman" w:eastAsia="Lucida Sans Unicode" w:hAnsi="Times New Roman" w:cs="Times New Roman"/>
+                <w:b/>
+                <w:bCs/>
+                <w:color w:val="auto"/>
+                <w:kern w:val="1"/>
+              </w:rPr>
+              <w:t>Condition</w:t>
+            </w:r>
+            <w:proofErr w:type="spellEnd"/>
           </w:p>
         </w:tc>
         <w:tc>
@@ -5834,8 +6072,20 @@
                 <w:color w:val="auto"/>
                 <w:kern w:val="1"/>
               </w:rPr>
-              <w:t>Exit condition</w:t>
-            </w:r>
+              <w:t xml:space="preserve">Exit </w:t>
+            </w:r>
+            <w:proofErr w:type="spellStart"/>
+            <w:r>
+              <w:rPr>
+                <w:rFonts w:ascii="Times New Roman" w:eastAsia="Lucida Sans Unicode" w:hAnsi="Times New Roman" w:cs="Times New Roman"/>
+                <w:b/>
+                <w:bCs/>
+                <w:color w:val="auto"/>
+                <w:kern w:val="1"/>
+              </w:rPr>
+              <w:t>condition</w:t>
+            </w:r>
+            <w:proofErr w:type="spellEnd"/>
           </w:p>
           <w:p>
             <w:pPr>
@@ -5916,28 +6166,50 @@
                 <w:color w:val="auto"/>
                 <w:kern w:val="1"/>
               </w:rPr>
-              <w:t>Exit condition</w:t>
-            </w:r>
-          </w:p>
-          <w:p>
-            <w:pPr>
-              <w:widowControl w:val="0"/>
-              <w:overflowPunct/>
-              <w:textAlignment w:val="auto"/>
-              <w:rPr>
-                <w:rFonts w:ascii="Times New Roman" w:eastAsia="Lucida Sans Unicode" w:hAnsi="Times New Roman" w:cs="Times New Roman"/>
-                <w:color w:val="auto"/>
-                <w:kern w:val="1"/>
-              </w:rPr>
-            </w:pPr>
-            <w:r>
-              <w:rPr>
-                <w:rFonts w:ascii="Times New Roman" w:eastAsia="Lucida Sans Unicode" w:hAnsi="Times New Roman" w:cs="Times New Roman"/>
-                <w:color w:val="auto"/>
-                <w:kern w:val="1"/>
-              </w:rPr>
-              <w:t xml:space="preserve">                       On failure</w:t>
-            </w:r>
+              <w:t xml:space="preserve">Exit </w:t>
+            </w:r>
+            <w:proofErr w:type="spellStart"/>
+            <w:r>
+              <w:rPr>
+                <w:rFonts w:ascii="Times New Roman" w:eastAsia="Lucida Sans Unicode" w:hAnsi="Times New Roman" w:cs="Times New Roman"/>
+                <w:b/>
+                <w:bCs/>
+                <w:color w:val="auto"/>
+                <w:kern w:val="1"/>
+              </w:rPr>
+              <w:t>condition</w:t>
+            </w:r>
+            <w:proofErr w:type="spellEnd"/>
+          </w:p>
+          <w:p>
+            <w:pPr>
+              <w:widowControl w:val="0"/>
+              <w:overflowPunct/>
+              <w:textAlignment w:val="auto"/>
+              <w:rPr>
+                <w:rFonts w:ascii="Times New Roman" w:eastAsia="Lucida Sans Unicode" w:hAnsi="Times New Roman" w:cs="Times New Roman"/>
+                <w:color w:val="auto"/>
+                <w:kern w:val="1"/>
+              </w:rPr>
+            </w:pPr>
+            <w:r>
+              <w:rPr>
+                <w:rFonts w:ascii="Times New Roman" w:eastAsia="Lucida Sans Unicode" w:hAnsi="Times New Roman" w:cs="Times New Roman"/>
+                <w:color w:val="auto"/>
+                <w:kern w:val="1"/>
+              </w:rPr>
+              <w:t xml:space="preserve">                       On </w:t>
+            </w:r>
+            <w:proofErr w:type="spellStart"/>
+            <w:r>
+              <w:rPr>
+                <w:rFonts w:ascii="Times New Roman" w:eastAsia="Lucida Sans Unicode" w:hAnsi="Times New Roman" w:cs="Times New Roman"/>
+                <w:color w:val="auto"/>
+                <w:kern w:val="1"/>
+              </w:rPr>
+              <w:t>failure</w:t>
+            </w:r>
+            <w:proofErr w:type="spellEnd"/>
           </w:p>
         </w:tc>
         <w:tc>
@@ -5996,8 +6268,20 @@
                 <w:color w:val="auto"/>
                 <w:kern w:val="1"/>
               </w:rPr>
-              <w:t>Rilevanza/User Priority</w:t>
-            </w:r>
+              <w:t xml:space="preserve">Rilevanza/User </w:t>
+            </w:r>
+            <w:proofErr w:type="spellStart"/>
+            <w:r>
+              <w:rPr>
+                <w:rFonts w:ascii="Times New Roman" w:eastAsia="Lucida Sans Unicode" w:hAnsi="Times New Roman" w:cs="Times New Roman"/>
+                <w:b/>
+                <w:bCs/>
+                <w:color w:val="auto"/>
+                <w:kern w:val="1"/>
+              </w:rPr>
+              <w:t>Priority</w:t>
+            </w:r>
+            <w:proofErr w:type="spellEnd"/>
           </w:p>
         </w:tc>
         <w:tc>
@@ -6176,6 +6460,7 @@
                 <w:kern w:val="1"/>
               </w:rPr>
             </w:pPr>
+            <w:proofErr w:type="spellStart"/>
             <w:r>
               <w:rPr>
                 <w:rFonts w:ascii="Calibri" w:eastAsia="Calibri" w:hAnsi="Calibri" w:cs="Times New Roman"/>
@@ -6184,7 +6469,18 @@
                 <w:color w:val="auto"/>
                 <w:kern w:val="1"/>
               </w:rPr>
-              <w:t>Generalization of</w:t>
+              <w:t>Generalization</w:t>
+            </w:r>
+            <w:proofErr w:type="spellEnd"/>
+            <w:r>
+              <w:rPr>
+                <w:rFonts w:ascii="Calibri" w:eastAsia="Calibri" w:hAnsi="Calibri" w:cs="Times New Roman"/>
+                <w:b/>
+                <w:bCs/>
+                <w:color w:val="auto"/>
+                <w:kern w:val="1"/>
+              </w:rPr>
+              <w:t xml:space="preserve"> of</w:t>
             </w:r>
           </w:p>
         </w:tc>
@@ -6409,7 +6705,25 @@
                 <w:color w:val="auto"/>
                 <w:kern w:val="1"/>
               </w:rPr>
-              <w:t>Visualizza una form che richiede l'inserimento di:</w:t>
+              <w:t xml:space="preserve">Visualizza una </w:t>
+            </w:r>
+            <w:proofErr w:type="spellStart"/>
+            <w:r>
+              <w:rPr>
+                <w:rFonts w:ascii="Times New Roman" w:eastAsia="Lucida Sans Unicode" w:hAnsi="Times New Roman" w:cs="Times New Roman"/>
+                <w:color w:val="auto"/>
+                <w:kern w:val="1"/>
+              </w:rPr>
+              <w:t>form</w:t>
+            </w:r>
+            <w:proofErr w:type="spellEnd"/>
+            <w:r>
+              <w:rPr>
+                <w:rFonts w:ascii="Times New Roman" w:eastAsia="Lucida Sans Unicode" w:hAnsi="Times New Roman" w:cs="Times New Roman"/>
+                <w:color w:val="auto"/>
+                <w:kern w:val="1"/>
+              </w:rPr>
+              <w:t xml:space="preserve"> che richiede l'inserimento di:</w:t>
             </w:r>
           </w:p>
           <w:p>
@@ -6722,7 +7036,25 @@
                 <w:color w:val="auto"/>
                 <w:kern w:val="1"/>
               </w:rPr>
-              <w:t>Riempie tutti i campi obbligatori e sottomette la form compilata.</w:t>
+              <w:t xml:space="preserve">Riempie tutti i campi obbligatori e sottomette la </w:t>
+            </w:r>
+            <w:proofErr w:type="spellStart"/>
+            <w:r>
+              <w:rPr>
+                <w:rFonts w:ascii="Times New Roman" w:eastAsia="Lucida Sans Unicode" w:hAnsi="Times New Roman" w:cs="Times New Roman"/>
+                <w:color w:val="auto"/>
+                <w:kern w:val="1"/>
+              </w:rPr>
+              <w:t>form</w:t>
+            </w:r>
+            <w:proofErr w:type="spellEnd"/>
+            <w:r>
+              <w:rPr>
+                <w:rFonts w:ascii="Times New Roman" w:eastAsia="Lucida Sans Unicode" w:hAnsi="Times New Roman" w:cs="Times New Roman"/>
+                <w:color w:val="auto"/>
+                <w:kern w:val="1"/>
+              </w:rPr>
+              <w:t xml:space="preserve"> compilata.</w:t>
             </w:r>
           </w:p>
         </w:tc>
@@ -7402,7 +7734,25 @@
                 <w:color w:val="auto"/>
                 <w:kern w:val="1"/>
               </w:rPr>
-              <w:t>Resta in attesa di una nuova sottomissione della form.</w:t>
+              <w:t xml:space="preserve">Resta in attesa di una nuova sottomissione della </w:t>
+            </w:r>
+            <w:proofErr w:type="spellStart"/>
+            <w:r>
+              <w:rPr>
+                <w:rFonts w:ascii="Times New Roman" w:eastAsia="Lucida Sans Unicode" w:hAnsi="Times New Roman" w:cs="Times New Roman"/>
+                <w:color w:val="auto"/>
+                <w:kern w:val="1"/>
+              </w:rPr>
+              <w:t>form</w:t>
+            </w:r>
+            <w:proofErr w:type="spellEnd"/>
+            <w:r>
+              <w:rPr>
+                <w:rFonts w:ascii="Times New Roman" w:eastAsia="Lucida Sans Unicode" w:hAnsi="Times New Roman" w:cs="Times New Roman"/>
+                <w:color w:val="auto"/>
+                <w:kern w:val="1"/>
+              </w:rPr>
+              <w:t>.</w:t>
             </w:r>
           </w:p>
         </w:tc>
@@ -7656,7 +8006,25 @@
                 <w:color w:val="auto"/>
                 <w:kern w:val="1"/>
               </w:rPr>
-              <w:t>Resta in attesa di una nuova sottomissione della form.</w:t>
+              <w:t xml:space="preserve">Resta in attesa di una nuova sottomissione della </w:t>
+            </w:r>
+            <w:proofErr w:type="spellStart"/>
+            <w:r>
+              <w:rPr>
+                <w:rFonts w:ascii="Times New Roman" w:eastAsia="Lucida Sans Unicode" w:hAnsi="Times New Roman" w:cs="Times New Roman"/>
+                <w:color w:val="auto"/>
+                <w:kern w:val="1"/>
+              </w:rPr>
+              <w:t>form</w:t>
+            </w:r>
+            <w:proofErr w:type="spellEnd"/>
+            <w:r>
+              <w:rPr>
+                <w:rFonts w:ascii="Times New Roman" w:eastAsia="Lucida Sans Unicode" w:hAnsi="Times New Roman" w:cs="Times New Roman"/>
+                <w:color w:val="auto"/>
+                <w:kern w:val="1"/>
+              </w:rPr>
+              <w:t>.</w:t>
             </w:r>
           </w:p>
         </w:tc>
@@ -7910,7 +8278,25 @@
                 <w:color w:val="auto"/>
                 <w:kern w:val="1"/>
               </w:rPr>
-              <w:t>Resta in attesa di una nuova sottomissione della form.</w:t>
+              <w:t xml:space="preserve">Resta in attesa di una nuova sottomissione della </w:t>
+            </w:r>
+            <w:proofErr w:type="spellStart"/>
+            <w:r>
+              <w:rPr>
+                <w:rFonts w:ascii="Times New Roman" w:eastAsia="Lucida Sans Unicode" w:hAnsi="Times New Roman" w:cs="Times New Roman"/>
+                <w:color w:val="auto"/>
+                <w:kern w:val="1"/>
+              </w:rPr>
+              <w:t>form</w:t>
+            </w:r>
+            <w:proofErr w:type="spellEnd"/>
+            <w:r>
+              <w:rPr>
+                <w:rFonts w:ascii="Times New Roman" w:eastAsia="Lucida Sans Unicode" w:hAnsi="Times New Roman" w:cs="Times New Roman"/>
+                <w:color w:val="auto"/>
+                <w:kern w:val="1"/>
+              </w:rPr>
+              <w:t>.</w:t>
             </w:r>
           </w:p>
         </w:tc>
@@ -8404,8 +8790,20 @@
                 <w:color w:val="auto"/>
                 <w:kern w:val="1"/>
               </w:rPr>
-              <w:t>Special Requirements</w:t>
-            </w:r>
+              <w:t xml:space="preserve">Special </w:t>
+            </w:r>
+            <w:proofErr w:type="spellStart"/>
+            <w:r>
+              <w:rPr>
+                <w:rFonts w:ascii="Times New Roman" w:eastAsia="Lucida Sans Unicode" w:hAnsi="Times New Roman" w:cs="Times New Roman"/>
+                <w:b/>
+                <w:bCs/>
+                <w:color w:val="auto"/>
+                <w:kern w:val="1"/>
+              </w:rPr>
+              <w:t>Requirements</w:t>
+            </w:r>
+            <w:proofErr w:type="spellEnd"/>
           </w:p>
         </w:tc>
         <w:tc>
@@ -8876,6 +9274,7 @@
                 <w:kern w:val="1"/>
               </w:rPr>
             </w:pPr>
+            <w:proofErr w:type="spellStart"/>
             <w:r>
               <w:rPr>
                 <w:rFonts w:ascii="Times New Roman" w:eastAsia="Lucida Sans Unicode" w:hAnsi="Times New Roman" w:cs="Times New Roman"/>
@@ -8885,7 +9284,19 @@
                 <w:color w:val="auto"/>
                 <w:kern w:val="1"/>
               </w:rPr>
-              <w:t>Vers.</w:t>
+              <w:t>Vers</w:t>
+            </w:r>
+            <w:proofErr w:type="spellEnd"/>
+            <w:r>
+              <w:rPr>
+                <w:rFonts w:ascii="Times New Roman" w:eastAsia="Lucida Sans Unicode" w:hAnsi="Times New Roman" w:cs="Times New Roman"/>
+                <w:bCs/>
+                <w:i/>
+                <w:iCs/>
+                <w:color w:val="auto"/>
+                <w:kern w:val="1"/>
+              </w:rPr>
+              <w:t>.</w:t>
             </w:r>
           </w:p>
         </w:tc>
@@ -9274,8 +9685,20 @@
                 <w:color w:val="auto"/>
                 <w:kern w:val="1"/>
               </w:rPr>
-              <w:t>Entry Condition</w:t>
-            </w:r>
+              <w:t xml:space="preserve">Entry </w:t>
+            </w:r>
+            <w:proofErr w:type="spellStart"/>
+            <w:r>
+              <w:rPr>
+                <w:rFonts w:ascii="Times New Roman" w:eastAsia="Lucida Sans Unicode" w:hAnsi="Times New Roman" w:cs="Times New Roman"/>
+                <w:b/>
+                <w:bCs/>
+                <w:color w:val="auto"/>
+                <w:kern w:val="1"/>
+              </w:rPr>
+              <w:t>Condition</w:t>
+            </w:r>
+            <w:proofErr w:type="spellEnd"/>
           </w:p>
         </w:tc>
         <w:tc>
@@ -9335,8 +9758,20 @@
                 <w:color w:val="auto"/>
                 <w:kern w:val="1"/>
               </w:rPr>
-              <w:t>Exit condition</w:t>
-            </w:r>
+              <w:t xml:space="preserve">Exit </w:t>
+            </w:r>
+            <w:proofErr w:type="spellStart"/>
+            <w:r>
+              <w:rPr>
+                <w:rFonts w:ascii="Times New Roman" w:eastAsia="Lucida Sans Unicode" w:hAnsi="Times New Roman" w:cs="Times New Roman"/>
+                <w:b/>
+                <w:bCs/>
+                <w:color w:val="auto"/>
+                <w:kern w:val="1"/>
+              </w:rPr>
+              <w:t>condition</w:t>
+            </w:r>
+            <w:proofErr w:type="spellEnd"/>
           </w:p>
           <w:p>
             <w:pPr>
@@ -9417,28 +9852,50 @@
                 <w:color w:val="auto"/>
                 <w:kern w:val="1"/>
               </w:rPr>
-              <w:t>Exit condition</w:t>
-            </w:r>
-          </w:p>
-          <w:p>
-            <w:pPr>
-              <w:widowControl w:val="0"/>
-              <w:overflowPunct/>
-              <w:textAlignment w:val="auto"/>
-              <w:rPr>
-                <w:rFonts w:ascii="Times New Roman" w:eastAsia="Lucida Sans Unicode" w:hAnsi="Times New Roman" w:cs="Times New Roman"/>
-                <w:color w:val="auto"/>
-                <w:kern w:val="1"/>
-              </w:rPr>
-            </w:pPr>
-            <w:r>
-              <w:rPr>
-                <w:rFonts w:ascii="Times New Roman" w:eastAsia="Lucida Sans Unicode" w:hAnsi="Times New Roman" w:cs="Times New Roman"/>
-                <w:color w:val="auto"/>
-                <w:kern w:val="1"/>
-              </w:rPr>
-              <w:t xml:space="preserve">                       On failure</w:t>
-            </w:r>
+              <w:t xml:space="preserve">Exit </w:t>
+            </w:r>
+            <w:proofErr w:type="spellStart"/>
+            <w:r>
+              <w:rPr>
+                <w:rFonts w:ascii="Times New Roman" w:eastAsia="Lucida Sans Unicode" w:hAnsi="Times New Roman" w:cs="Times New Roman"/>
+                <w:b/>
+                <w:bCs/>
+                <w:color w:val="auto"/>
+                <w:kern w:val="1"/>
+              </w:rPr>
+              <w:t>condition</w:t>
+            </w:r>
+            <w:proofErr w:type="spellEnd"/>
+          </w:p>
+          <w:p>
+            <w:pPr>
+              <w:widowControl w:val="0"/>
+              <w:overflowPunct/>
+              <w:textAlignment w:val="auto"/>
+              <w:rPr>
+                <w:rFonts w:ascii="Times New Roman" w:eastAsia="Lucida Sans Unicode" w:hAnsi="Times New Roman" w:cs="Times New Roman"/>
+                <w:color w:val="auto"/>
+                <w:kern w:val="1"/>
+              </w:rPr>
+            </w:pPr>
+            <w:r>
+              <w:rPr>
+                <w:rFonts w:ascii="Times New Roman" w:eastAsia="Lucida Sans Unicode" w:hAnsi="Times New Roman" w:cs="Times New Roman"/>
+                <w:color w:val="auto"/>
+                <w:kern w:val="1"/>
+              </w:rPr>
+              <w:t xml:space="preserve">                       On </w:t>
+            </w:r>
+            <w:proofErr w:type="spellStart"/>
+            <w:r>
+              <w:rPr>
+                <w:rFonts w:ascii="Times New Roman" w:eastAsia="Lucida Sans Unicode" w:hAnsi="Times New Roman" w:cs="Times New Roman"/>
+                <w:color w:val="auto"/>
+                <w:kern w:val="1"/>
+              </w:rPr>
+              <w:t>failure</w:t>
+            </w:r>
+            <w:proofErr w:type="spellEnd"/>
           </w:p>
         </w:tc>
         <w:tc>
@@ -9497,8 +9954,20 @@
                 <w:color w:val="auto"/>
                 <w:kern w:val="1"/>
               </w:rPr>
-              <w:t>Rilevanza/User Priority</w:t>
-            </w:r>
+              <w:t xml:space="preserve">Rilevanza/User </w:t>
+            </w:r>
+            <w:proofErr w:type="spellStart"/>
+            <w:r>
+              <w:rPr>
+                <w:rFonts w:ascii="Times New Roman" w:eastAsia="Lucida Sans Unicode" w:hAnsi="Times New Roman" w:cs="Times New Roman"/>
+                <w:b/>
+                <w:bCs/>
+                <w:color w:val="auto"/>
+                <w:kern w:val="1"/>
+              </w:rPr>
+              <w:t>Priority</w:t>
+            </w:r>
+            <w:proofErr w:type="spellEnd"/>
           </w:p>
         </w:tc>
         <w:tc>
@@ -9676,6 +10145,7 @@
                 <w:kern w:val="1"/>
               </w:rPr>
             </w:pPr>
+            <w:proofErr w:type="spellStart"/>
             <w:r>
               <w:rPr>
                 <w:rFonts w:ascii="Calibri" w:eastAsia="Calibri" w:hAnsi="Calibri" w:cs="Times New Roman"/>
@@ -9684,7 +10154,18 @@
                 <w:color w:val="auto"/>
                 <w:kern w:val="1"/>
               </w:rPr>
-              <w:t>Generalization of</w:t>
+              <w:t>Generalization</w:t>
+            </w:r>
+            <w:proofErr w:type="spellEnd"/>
+            <w:r>
+              <w:rPr>
+                <w:rFonts w:ascii="Calibri" w:eastAsia="Calibri" w:hAnsi="Calibri" w:cs="Times New Roman"/>
+                <w:b/>
+                <w:bCs/>
+                <w:color w:val="auto"/>
+                <w:kern w:val="1"/>
+              </w:rPr>
+              <w:t xml:space="preserve"> of</w:t>
             </w:r>
           </w:p>
         </w:tc>
@@ -9909,7 +10390,25 @@
                 <w:color w:val="auto"/>
                 <w:kern w:val="1"/>
               </w:rPr>
-              <w:t>Visualizza una form che richiede l’aggiornamento dei campi che si vuole modificare tra:</w:t>
+              <w:t xml:space="preserve">Visualizza una </w:t>
+            </w:r>
+            <w:proofErr w:type="spellStart"/>
+            <w:r>
+              <w:rPr>
+                <w:rFonts w:ascii="Times New Roman" w:eastAsia="Lucida Sans Unicode" w:hAnsi="Times New Roman" w:cs="Times New Roman"/>
+                <w:color w:val="auto"/>
+                <w:kern w:val="1"/>
+              </w:rPr>
+              <w:t>form</w:t>
+            </w:r>
+            <w:proofErr w:type="spellEnd"/>
+            <w:r>
+              <w:rPr>
+                <w:rFonts w:ascii="Times New Roman" w:eastAsia="Lucida Sans Unicode" w:hAnsi="Times New Roman" w:cs="Times New Roman"/>
+                <w:color w:val="auto"/>
+                <w:kern w:val="1"/>
+              </w:rPr>
+              <w:t xml:space="preserve"> che richiede l’aggiornamento dei campi che si vuole modificare tra:</w:t>
             </w:r>
           </w:p>
           <w:p>
@@ -10203,7 +10702,25 @@
                 <w:color w:val="auto"/>
                 <w:kern w:val="1"/>
               </w:rPr>
-              <w:t>Riempie tutti i campi che intende modificare e sottomette la form compilata.</w:t>
+              <w:t xml:space="preserve">Riempie tutti i campi che intende modificare e sottomette la </w:t>
+            </w:r>
+            <w:proofErr w:type="spellStart"/>
+            <w:r>
+              <w:rPr>
+                <w:rFonts w:ascii="Times New Roman" w:eastAsia="Lucida Sans Unicode" w:hAnsi="Times New Roman" w:cs="Times New Roman"/>
+                <w:color w:val="auto"/>
+                <w:kern w:val="1"/>
+              </w:rPr>
+              <w:t>form</w:t>
+            </w:r>
+            <w:proofErr w:type="spellEnd"/>
+            <w:r>
+              <w:rPr>
+                <w:rFonts w:ascii="Times New Roman" w:eastAsia="Lucida Sans Unicode" w:hAnsi="Times New Roman" w:cs="Times New Roman"/>
+                <w:color w:val="auto"/>
+                <w:kern w:val="1"/>
+              </w:rPr>
+              <w:t xml:space="preserve"> compilata.</w:t>
             </w:r>
           </w:p>
         </w:tc>
@@ -10773,7 +11290,25 @@
                 <w:color w:val="auto"/>
                 <w:kern w:val="1"/>
               </w:rPr>
-              <w:t>Resta in attesa di una nuova sottomissione della form.</w:t>
+              <w:t xml:space="preserve">Resta in attesa di una nuova sottomissione della </w:t>
+            </w:r>
+            <w:proofErr w:type="spellStart"/>
+            <w:r>
+              <w:rPr>
+                <w:rFonts w:ascii="Times New Roman" w:eastAsia="Lucida Sans Unicode" w:hAnsi="Times New Roman" w:cs="Times New Roman"/>
+                <w:color w:val="auto"/>
+                <w:kern w:val="1"/>
+              </w:rPr>
+              <w:t>form</w:t>
+            </w:r>
+            <w:proofErr w:type="spellEnd"/>
+            <w:r>
+              <w:rPr>
+                <w:rFonts w:ascii="Times New Roman" w:eastAsia="Lucida Sans Unicode" w:hAnsi="Times New Roman" w:cs="Times New Roman"/>
+                <w:color w:val="auto"/>
+                <w:kern w:val="1"/>
+              </w:rPr>
+              <w:t>.</w:t>
             </w:r>
           </w:p>
         </w:tc>
@@ -11027,7 +11562,25 @@
                 <w:color w:val="auto"/>
                 <w:kern w:val="1"/>
               </w:rPr>
-              <w:t>Resta in attesa di una nuova sottomissione della form.</w:t>
+              <w:t xml:space="preserve">Resta in attesa di una nuova sottomissione della </w:t>
+            </w:r>
+            <w:proofErr w:type="spellStart"/>
+            <w:r>
+              <w:rPr>
+                <w:rFonts w:ascii="Times New Roman" w:eastAsia="Lucida Sans Unicode" w:hAnsi="Times New Roman" w:cs="Times New Roman"/>
+                <w:color w:val="auto"/>
+                <w:kern w:val="1"/>
+              </w:rPr>
+              <w:t>form</w:t>
+            </w:r>
+            <w:proofErr w:type="spellEnd"/>
+            <w:r>
+              <w:rPr>
+                <w:rFonts w:ascii="Times New Roman" w:eastAsia="Lucida Sans Unicode" w:hAnsi="Times New Roman" w:cs="Times New Roman"/>
+                <w:color w:val="auto"/>
+                <w:kern w:val="1"/>
+              </w:rPr>
+              <w:t>.</w:t>
             </w:r>
           </w:p>
         </w:tc>
@@ -11281,7 +11834,25 @@
                 <w:color w:val="auto"/>
                 <w:kern w:val="1"/>
               </w:rPr>
-              <w:t>Resta in attesa di una nuova sottomissione della form.</w:t>
+              <w:t xml:space="preserve">Resta in attesa di una nuova sottomissione della </w:t>
+            </w:r>
+            <w:proofErr w:type="spellStart"/>
+            <w:r>
+              <w:rPr>
+                <w:rFonts w:ascii="Times New Roman" w:eastAsia="Lucida Sans Unicode" w:hAnsi="Times New Roman" w:cs="Times New Roman"/>
+                <w:color w:val="auto"/>
+                <w:kern w:val="1"/>
+              </w:rPr>
+              <w:t>form</w:t>
+            </w:r>
+            <w:proofErr w:type="spellEnd"/>
+            <w:r>
+              <w:rPr>
+                <w:rFonts w:ascii="Times New Roman" w:eastAsia="Lucida Sans Unicode" w:hAnsi="Times New Roman" w:cs="Times New Roman"/>
+                <w:color w:val="auto"/>
+                <w:kern w:val="1"/>
+              </w:rPr>
+              <w:t>.</w:t>
             </w:r>
           </w:p>
         </w:tc>
@@ -11688,8 +12259,20 @@
                 <w:color w:val="auto"/>
                 <w:kern w:val="1"/>
               </w:rPr>
-              <w:t>Special Requirements</w:t>
-            </w:r>
+              <w:t xml:space="preserve">Special </w:t>
+            </w:r>
+            <w:proofErr w:type="spellStart"/>
+            <w:r>
+              <w:rPr>
+                <w:rFonts w:ascii="Times New Roman" w:eastAsia="Lucida Sans Unicode" w:hAnsi="Times New Roman" w:cs="Times New Roman"/>
+                <w:b/>
+                <w:bCs/>
+                <w:color w:val="auto"/>
+                <w:kern w:val="1"/>
+              </w:rPr>
+              <w:t>Requirements</w:t>
+            </w:r>
+            <w:proofErr w:type="spellEnd"/>
           </w:p>
         </w:tc>
         <w:tc>
@@ -12089,6 +12672,7 @@
                 <w:kern w:val="1"/>
               </w:rPr>
             </w:pPr>
+            <w:proofErr w:type="spellStart"/>
             <w:r>
               <w:rPr>
                 <w:rFonts w:ascii="Times New Roman" w:eastAsia="Lucida Sans Unicode" w:hAnsi="Times New Roman" w:cs="Times New Roman"/>
@@ -12098,7 +12682,19 @@
                 <w:color w:val="auto"/>
                 <w:kern w:val="1"/>
               </w:rPr>
-              <w:t>Vers.</w:t>
+              <w:t>Vers</w:t>
+            </w:r>
+            <w:proofErr w:type="spellEnd"/>
+            <w:r>
+              <w:rPr>
+                <w:rFonts w:ascii="Times New Roman" w:eastAsia="Lucida Sans Unicode" w:hAnsi="Times New Roman" w:cs="Times New Roman"/>
+                <w:bCs/>
+                <w:i/>
+                <w:iCs/>
+                <w:color w:val="auto"/>
+                <w:kern w:val="1"/>
+              </w:rPr>
+              <w:t>.</w:t>
             </w:r>
           </w:p>
         </w:tc>
@@ -12517,8 +13113,20 @@
                 <w:color w:val="auto"/>
                 <w:kern w:val="1"/>
               </w:rPr>
-              <w:t>Entry Condition</w:t>
-            </w:r>
+              <w:t xml:space="preserve">Entry </w:t>
+            </w:r>
+            <w:proofErr w:type="spellStart"/>
+            <w:r>
+              <w:rPr>
+                <w:rFonts w:ascii="Times New Roman" w:eastAsia="Lucida Sans Unicode" w:hAnsi="Times New Roman" w:cs="Times New Roman"/>
+                <w:b/>
+                <w:bCs/>
+                <w:color w:val="auto"/>
+                <w:kern w:val="1"/>
+              </w:rPr>
+              <w:t>Condition</w:t>
+            </w:r>
+            <w:proofErr w:type="spellEnd"/>
           </w:p>
         </w:tc>
         <w:tc>
@@ -12578,8 +13186,20 @@
                 <w:color w:val="auto"/>
                 <w:kern w:val="1"/>
               </w:rPr>
-              <w:t>Exit condition</w:t>
-            </w:r>
+              <w:t xml:space="preserve">Exit </w:t>
+            </w:r>
+            <w:proofErr w:type="spellStart"/>
+            <w:r>
+              <w:rPr>
+                <w:rFonts w:ascii="Times New Roman" w:eastAsia="Lucida Sans Unicode" w:hAnsi="Times New Roman" w:cs="Times New Roman"/>
+                <w:b/>
+                <w:bCs/>
+                <w:color w:val="auto"/>
+                <w:kern w:val="1"/>
+              </w:rPr>
+              <w:t>condition</w:t>
+            </w:r>
+            <w:proofErr w:type="spellEnd"/>
           </w:p>
           <w:p>
             <w:pPr>
@@ -12664,28 +13284,50 @@
                 <w:color w:val="auto"/>
                 <w:kern w:val="1"/>
               </w:rPr>
-              <w:t>Exit condition</w:t>
-            </w:r>
-          </w:p>
-          <w:p>
-            <w:pPr>
-              <w:widowControl w:val="0"/>
-              <w:overflowPunct/>
-              <w:textAlignment w:val="auto"/>
-              <w:rPr>
-                <w:rFonts w:ascii="Times New Roman" w:eastAsia="Lucida Sans Unicode" w:hAnsi="Times New Roman" w:cs="Times New Roman"/>
-                <w:color w:val="auto"/>
-                <w:kern w:val="1"/>
-              </w:rPr>
-            </w:pPr>
-            <w:r>
-              <w:rPr>
-                <w:rFonts w:ascii="Times New Roman" w:eastAsia="Lucida Sans Unicode" w:hAnsi="Times New Roman" w:cs="Times New Roman"/>
-                <w:color w:val="auto"/>
-                <w:kern w:val="1"/>
-              </w:rPr>
-              <w:t xml:space="preserve">                       On failure</w:t>
-            </w:r>
+              <w:t xml:space="preserve">Exit </w:t>
+            </w:r>
+            <w:proofErr w:type="spellStart"/>
+            <w:r>
+              <w:rPr>
+                <w:rFonts w:ascii="Times New Roman" w:eastAsia="Lucida Sans Unicode" w:hAnsi="Times New Roman" w:cs="Times New Roman"/>
+                <w:b/>
+                <w:bCs/>
+                <w:color w:val="auto"/>
+                <w:kern w:val="1"/>
+              </w:rPr>
+              <w:t>condition</w:t>
+            </w:r>
+            <w:proofErr w:type="spellEnd"/>
+          </w:p>
+          <w:p>
+            <w:pPr>
+              <w:widowControl w:val="0"/>
+              <w:overflowPunct/>
+              <w:textAlignment w:val="auto"/>
+              <w:rPr>
+                <w:rFonts w:ascii="Times New Roman" w:eastAsia="Lucida Sans Unicode" w:hAnsi="Times New Roman" w:cs="Times New Roman"/>
+                <w:color w:val="auto"/>
+                <w:kern w:val="1"/>
+              </w:rPr>
+            </w:pPr>
+            <w:r>
+              <w:rPr>
+                <w:rFonts w:ascii="Times New Roman" w:eastAsia="Lucida Sans Unicode" w:hAnsi="Times New Roman" w:cs="Times New Roman"/>
+                <w:color w:val="auto"/>
+                <w:kern w:val="1"/>
+              </w:rPr>
+              <w:t xml:space="preserve">                       On </w:t>
+            </w:r>
+            <w:proofErr w:type="spellStart"/>
+            <w:r>
+              <w:rPr>
+                <w:rFonts w:ascii="Times New Roman" w:eastAsia="Lucida Sans Unicode" w:hAnsi="Times New Roman" w:cs="Times New Roman"/>
+                <w:color w:val="auto"/>
+                <w:kern w:val="1"/>
+              </w:rPr>
+              <w:t>failure</w:t>
+            </w:r>
+            <w:proofErr w:type="spellEnd"/>
           </w:p>
         </w:tc>
         <w:tc>
@@ -12748,8 +13390,20 @@
                 <w:color w:val="auto"/>
                 <w:kern w:val="1"/>
               </w:rPr>
-              <w:t>Rilevanza/User Priority</w:t>
-            </w:r>
+              <w:t xml:space="preserve">Rilevanza/User </w:t>
+            </w:r>
+            <w:proofErr w:type="spellStart"/>
+            <w:r>
+              <w:rPr>
+                <w:rFonts w:ascii="Times New Roman" w:eastAsia="Lucida Sans Unicode" w:hAnsi="Times New Roman" w:cs="Times New Roman"/>
+                <w:b/>
+                <w:bCs/>
+                <w:color w:val="auto"/>
+                <w:kern w:val="1"/>
+              </w:rPr>
+              <w:t>Priority</w:t>
+            </w:r>
+            <w:proofErr w:type="spellEnd"/>
           </w:p>
         </w:tc>
         <w:tc>
@@ -12924,6 +13578,7 @@
                 <w:kern w:val="1"/>
               </w:rPr>
             </w:pPr>
+            <w:proofErr w:type="spellStart"/>
             <w:r>
               <w:rPr>
                 <w:rFonts w:ascii="Calibri" w:eastAsia="Calibri" w:hAnsi="Calibri" w:cs="Times New Roman"/>
@@ -12932,7 +13587,18 @@
                 <w:color w:val="auto"/>
                 <w:kern w:val="1"/>
               </w:rPr>
-              <w:t>Generalization of</w:t>
+              <w:t>Generalization</w:t>
+            </w:r>
+            <w:proofErr w:type="spellEnd"/>
+            <w:r>
+              <w:rPr>
+                <w:rFonts w:ascii="Calibri" w:eastAsia="Calibri" w:hAnsi="Calibri" w:cs="Times New Roman"/>
+                <w:b/>
+                <w:bCs/>
+                <w:color w:val="auto"/>
+                <w:kern w:val="1"/>
+              </w:rPr>
+              <w:t xml:space="preserve"> of</w:t>
             </w:r>
           </w:p>
         </w:tc>
@@ -13155,7 +13821,25 @@
                 <w:color w:val="auto"/>
                 <w:kern w:val="1"/>
               </w:rPr>
-              <w:t>Visualizza un form che richiede l'inserimento di:</w:t>
+              <w:t xml:space="preserve">Visualizza un </w:t>
+            </w:r>
+            <w:proofErr w:type="spellStart"/>
+            <w:r>
+              <w:rPr>
+                <w:rFonts w:ascii="Times New Roman" w:eastAsia="Lucida Sans Unicode" w:hAnsi="Times New Roman" w:cs="Times New Roman"/>
+                <w:color w:val="auto"/>
+                <w:kern w:val="1"/>
+              </w:rPr>
+              <w:t>form</w:t>
+            </w:r>
+            <w:proofErr w:type="spellEnd"/>
+            <w:r>
+              <w:rPr>
+                <w:rFonts w:ascii="Times New Roman" w:eastAsia="Lucida Sans Unicode" w:hAnsi="Times New Roman" w:cs="Times New Roman"/>
+                <w:color w:val="auto"/>
+                <w:kern w:val="1"/>
+              </w:rPr>
+              <w:t xml:space="preserve"> che richiede l'inserimento di:</w:t>
             </w:r>
           </w:p>
           <w:p>
@@ -13280,7 +13964,25 @@
                 <w:color w:val="auto"/>
                 <w:kern w:val="1"/>
               </w:rPr>
-              <w:t>Numero Biglietti: Intero che identifica i biglietti disponibili per la vendita su SalernArte.</w:t>
+              <w:t xml:space="preserve">Numero Biglietti: Intero che identifica i biglietti disponibili per la vendita su </w:t>
+            </w:r>
+            <w:proofErr w:type="spellStart"/>
+            <w:r>
+              <w:rPr>
+                <w:rFonts w:ascii="Times New Roman" w:eastAsia="Lucida Sans Unicode" w:hAnsi="Times New Roman" w:cs="Times New Roman"/>
+                <w:color w:val="auto"/>
+                <w:kern w:val="1"/>
+              </w:rPr>
+              <w:t>SalernArte</w:t>
+            </w:r>
+            <w:proofErr w:type="spellEnd"/>
+            <w:r>
+              <w:rPr>
+                <w:rFonts w:ascii="Times New Roman" w:eastAsia="Lucida Sans Unicode" w:hAnsi="Times New Roman" w:cs="Times New Roman"/>
+                <w:color w:val="auto"/>
+                <w:kern w:val="1"/>
+              </w:rPr>
+              <w:t>.</w:t>
             </w:r>
           </w:p>
           <w:p>
@@ -13533,7 +14235,25 @@
                 <w:color w:val="auto"/>
                 <w:kern w:val="1"/>
               </w:rPr>
-              <w:t>L’organizzatore compila tutti i dati all’interno del form e conferma l’operazione</w:t>
+              <w:t xml:space="preserve">L’organizzatore compila tutti i dati all’interno del </w:t>
+            </w:r>
+            <w:proofErr w:type="spellStart"/>
+            <w:r>
+              <w:rPr>
+                <w:rFonts w:ascii="Times New Roman" w:eastAsia="Lucida Sans Unicode" w:hAnsi="Times New Roman" w:cs="Times New Roman"/>
+                <w:color w:val="auto"/>
+                <w:kern w:val="1"/>
+              </w:rPr>
+              <w:t>form</w:t>
+            </w:r>
+            <w:proofErr w:type="spellEnd"/>
+            <w:r>
+              <w:rPr>
+                <w:rFonts w:ascii="Times New Roman" w:eastAsia="Lucida Sans Unicode" w:hAnsi="Times New Roman" w:cs="Times New Roman"/>
+                <w:color w:val="auto"/>
+                <w:kern w:val="1"/>
+              </w:rPr>
+              <w:t xml:space="preserve"> e conferma l’operazione</w:t>
             </w:r>
           </w:p>
         </w:tc>
@@ -14041,7 +14761,25 @@
                 <w:color w:val="auto"/>
                 <w:kern w:val="1"/>
               </w:rPr>
-              <w:t>Resta in attesa di una nuova sottomissione del form.</w:t>
+              <w:t xml:space="preserve">Resta in attesa di una nuova sottomissione del </w:t>
+            </w:r>
+            <w:proofErr w:type="spellStart"/>
+            <w:r>
+              <w:rPr>
+                <w:rFonts w:ascii="Times New Roman" w:eastAsia="Lucida Sans Unicode" w:hAnsi="Times New Roman" w:cs="Times New Roman"/>
+                <w:color w:val="auto"/>
+                <w:kern w:val="1"/>
+              </w:rPr>
+              <w:t>form</w:t>
+            </w:r>
+            <w:proofErr w:type="spellEnd"/>
+            <w:r>
+              <w:rPr>
+                <w:rFonts w:ascii="Times New Roman" w:eastAsia="Lucida Sans Unicode" w:hAnsi="Times New Roman" w:cs="Times New Roman"/>
+                <w:color w:val="auto"/>
+                <w:kern w:val="1"/>
+              </w:rPr>
+              <w:t>.</w:t>
             </w:r>
           </w:p>
         </w:tc>
@@ -14455,8 +15193,20 @@
                 <w:color w:val="auto"/>
                 <w:kern w:val="1"/>
               </w:rPr>
-              <w:t>Special Requirements</w:t>
-            </w:r>
+              <w:t xml:space="preserve">Special </w:t>
+            </w:r>
+            <w:proofErr w:type="spellStart"/>
+            <w:r>
+              <w:rPr>
+                <w:rFonts w:ascii="Times New Roman" w:eastAsia="Lucida Sans Unicode" w:hAnsi="Times New Roman" w:cs="Times New Roman"/>
+                <w:b/>
+                <w:bCs/>
+                <w:color w:val="auto"/>
+                <w:kern w:val="1"/>
+              </w:rPr>
+              <w:t>Requirements</w:t>
+            </w:r>
+            <w:proofErr w:type="spellEnd"/>
           </w:p>
         </w:tc>
         <w:tc>
@@ -14851,6 +15601,7 @@
                 <w:kern w:val="1"/>
               </w:rPr>
             </w:pPr>
+            <w:proofErr w:type="spellStart"/>
             <w:r>
               <w:rPr>
                 <w:rFonts w:ascii="Times New Roman" w:eastAsia="Lucida Sans Unicode" w:hAnsi="Times New Roman" w:cs="Times New Roman"/>
@@ -14860,7 +15611,19 @@
                 <w:color w:val="auto"/>
                 <w:kern w:val="1"/>
               </w:rPr>
-              <w:t>Vers.</w:t>
+              <w:t>Vers</w:t>
+            </w:r>
+            <w:proofErr w:type="spellEnd"/>
+            <w:r>
+              <w:rPr>
+                <w:rFonts w:ascii="Times New Roman" w:eastAsia="Lucida Sans Unicode" w:hAnsi="Times New Roman" w:cs="Times New Roman"/>
+                <w:bCs/>
+                <w:i/>
+                <w:iCs/>
+                <w:color w:val="auto"/>
+                <w:kern w:val="1"/>
+              </w:rPr>
+              <w:t>.</w:t>
             </w:r>
           </w:p>
         </w:tc>
@@ -15279,8 +16042,20 @@
                 <w:color w:val="auto"/>
                 <w:kern w:val="1"/>
               </w:rPr>
-              <w:t>Entry Condition</w:t>
-            </w:r>
+              <w:t xml:space="preserve">Entry </w:t>
+            </w:r>
+            <w:proofErr w:type="spellStart"/>
+            <w:r>
+              <w:rPr>
+                <w:rFonts w:ascii="Times New Roman" w:eastAsia="Lucida Sans Unicode" w:hAnsi="Times New Roman" w:cs="Times New Roman"/>
+                <w:b/>
+                <w:bCs/>
+                <w:color w:val="auto"/>
+                <w:kern w:val="1"/>
+              </w:rPr>
+              <w:t>Condition</w:t>
+            </w:r>
+            <w:proofErr w:type="spellEnd"/>
           </w:p>
         </w:tc>
         <w:tc>
@@ -15340,8 +16115,20 @@
                 <w:color w:val="auto"/>
                 <w:kern w:val="1"/>
               </w:rPr>
-              <w:t>Exit condition</w:t>
-            </w:r>
+              <w:t xml:space="preserve">Exit </w:t>
+            </w:r>
+            <w:proofErr w:type="spellStart"/>
+            <w:r>
+              <w:rPr>
+                <w:rFonts w:ascii="Times New Roman" w:eastAsia="Lucida Sans Unicode" w:hAnsi="Times New Roman" w:cs="Times New Roman"/>
+                <w:b/>
+                <w:bCs/>
+                <w:color w:val="auto"/>
+                <w:kern w:val="1"/>
+              </w:rPr>
+              <w:t>condition</w:t>
+            </w:r>
+            <w:proofErr w:type="spellEnd"/>
           </w:p>
           <w:p>
             <w:pPr>
@@ -15427,28 +16214,50 @@
                 <w:kern w:val="1"/>
               </w:rPr>
               <w:lastRenderedPageBreak/>
-              <w:t>Exit condition</w:t>
-            </w:r>
-          </w:p>
-          <w:p>
-            <w:pPr>
-              <w:widowControl w:val="0"/>
-              <w:overflowPunct/>
-              <w:textAlignment w:val="auto"/>
-              <w:rPr>
-                <w:rFonts w:ascii="Times New Roman" w:eastAsia="Lucida Sans Unicode" w:hAnsi="Times New Roman" w:cs="Times New Roman"/>
-                <w:color w:val="auto"/>
-                <w:kern w:val="1"/>
-              </w:rPr>
-            </w:pPr>
-            <w:r>
-              <w:rPr>
-                <w:rFonts w:ascii="Times New Roman" w:eastAsia="Lucida Sans Unicode" w:hAnsi="Times New Roman" w:cs="Times New Roman"/>
-                <w:color w:val="auto"/>
-                <w:kern w:val="1"/>
-              </w:rPr>
-              <w:t xml:space="preserve">                       On failure</w:t>
-            </w:r>
+              <w:t xml:space="preserve">Exit </w:t>
+            </w:r>
+            <w:proofErr w:type="spellStart"/>
+            <w:r>
+              <w:rPr>
+                <w:rFonts w:ascii="Times New Roman" w:eastAsia="Lucida Sans Unicode" w:hAnsi="Times New Roman" w:cs="Times New Roman"/>
+                <w:b/>
+                <w:bCs/>
+                <w:color w:val="auto"/>
+                <w:kern w:val="1"/>
+              </w:rPr>
+              <w:t>condition</w:t>
+            </w:r>
+            <w:proofErr w:type="spellEnd"/>
+          </w:p>
+          <w:p>
+            <w:pPr>
+              <w:widowControl w:val="0"/>
+              <w:overflowPunct/>
+              <w:textAlignment w:val="auto"/>
+              <w:rPr>
+                <w:rFonts w:ascii="Times New Roman" w:eastAsia="Lucida Sans Unicode" w:hAnsi="Times New Roman" w:cs="Times New Roman"/>
+                <w:color w:val="auto"/>
+                <w:kern w:val="1"/>
+              </w:rPr>
+            </w:pPr>
+            <w:r>
+              <w:rPr>
+                <w:rFonts w:ascii="Times New Roman" w:eastAsia="Lucida Sans Unicode" w:hAnsi="Times New Roman" w:cs="Times New Roman"/>
+                <w:color w:val="auto"/>
+                <w:kern w:val="1"/>
+              </w:rPr>
+              <w:t xml:space="preserve">                       On </w:t>
+            </w:r>
+            <w:proofErr w:type="spellStart"/>
+            <w:r>
+              <w:rPr>
+                <w:rFonts w:ascii="Times New Roman" w:eastAsia="Lucida Sans Unicode" w:hAnsi="Times New Roman" w:cs="Times New Roman"/>
+                <w:color w:val="auto"/>
+                <w:kern w:val="1"/>
+              </w:rPr>
+              <w:t>failure</w:t>
+            </w:r>
+            <w:proofErr w:type="spellEnd"/>
           </w:p>
         </w:tc>
         <w:tc>
@@ -15511,8 +16320,20 @@
                 <w:color w:val="auto"/>
                 <w:kern w:val="1"/>
               </w:rPr>
-              <w:t>Rilevanza/User Priority</w:t>
-            </w:r>
+              <w:t xml:space="preserve">Rilevanza/User </w:t>
+            </w:r>
+            <w:proofErr w:type="spellStart"/>
+            <w:r>
+              <w:rPr>
+                <w:rFonts w:ascii="Times New Roman" w:eastAsia="Lucida Sans Unicode" w:hAnsi="Times New Roman" w:cs="Times New Roman"/>
+                <w:b/>
+                <w:bCs/>
+                <w:color w:val="auto"/>
+                <w:kern w:val="1"/>
+              </w:rPr>
+              <w:t>Priority</w:t>
+            </w:r>
+            <w:proofErr w:type="spellEnd"/>
           </w:p>
         </w:tc>
         <w:tc>
@@ -15687,15 +16508,27 @@
                 <w:kern w:val="1"/>
               </w:rPr>
             </w:pPr>
-            <w:r>
-              <w:rPr>
-                <w:rFonts w:ascii="Times New Roman" w:eastAsia="Lucida Sans Unicode" w:hAnsi="Times New Roman" w:cs="Times New Roman"/>
-                <w:b/>
-                <w:bCs/>
-                <w:color w:val="auto"/>
-                <w:kern w:val="1"/>
-              </w:rPr>
-              <w:t>Generalization of</w:t>
+            <w:proofErr w:type="spellStart"/>
+            <w:r>
+              <w:rPr>
+                <w:rFonts w:ascii="Times New Roman" w:eastAsia="Lucida Sans Unicode" w:hAnsi="Times New Roman" w:cs="Times New Roman"/>
+                <w:b/>
+                <w:bCs/>
+                <w:color w:val="auto"/>
+                <w:kern w:val="1"/>
+              </w:rPr>
+              <w:t>Generalization</w:t>
+            </w:r>
+            <w:proofErr w:type="spellEnd"/>
+            <w:r>
+              <w:rPr>
+                <w:rFonts w:ascii="Times New Roman" w:eastAsia="Lucida Sans Unicode" w:hAnsi="Times New Roman" w:cs="Times New Roman"/>
+                <w:b/>
+                <w:bCs/>
+                <w:color w:val="auto"/>
+                <w:kern w:val="1"/>
+              </w:rPr>
+              <w:t xml:space="preserve"> of</w:t>
             </w:r>
           </w:p>
         </w:tc>
@@ -15754,7 +16587,29 @@
                 <w:color w:val="auto"/>
                 <w:kern w:val="1"/>
               </w:rPr>
-              <w:t>Flusso di Eventi Principale/Main Scenario</w:t>
+              <w:t>Flusso di Eventi Principale/</w:t>
+            </w:r>
+            <w:proofErr w:type="spellStart"/>
+            <w:r>
+              <w:rPr>
+                <w:rFonts w:ascii="Times New Roman" w:eastAsia="Lucida Sans Unicode" w:hAnsi="Times New Roman" w:cs="Times New Roman"/>
+                <w:b/>
+                <w:bCs/>
+                <w:color w:val="auto"/>
+                <w:kern w:val="1"/>
+              </w:rPr>
+              <w:t>Main</w:t>
+            </w:r>
+            <w:proofErr w:type="spellEnd"/>
+            <w:r>
+              <w:rPr>
+                <w:rFonts w:ascii="Times New Roman" w:eastAsia="Lucida Sans Unicode" w:hAnsi="Times New Roman" w:cs="Times New Roman"/>
+                <w:b/>
+                <w:bCs/>
+                <w:color w:val="auto"/>
+                <w:kern w:val="1"/>
+              </w:rPr>
+              <w:t xml:space="preserve"> Scenario</w:t>
             </w:r>
           </w:p>
         </w:tc>
@@ -15953,7 +16808,25 @@
                 <w:color w:val="auto"/>
                 <w:kern w:val="1"/>
               </w:rPr>
-              <w:t>Numero Biglietti: Intero che identifica i biglietti disponibili per la vendita su SalernArte.</w:t>
+              <w:t xml:space="preserve">Numero Biglietti: Intero che identifica i biglietti disponibili per la vendita su </w:t>
+            </w:r>
+            <w:proofErr w:type="spellStart"/>
+            <w:r>
+              <w:rPr>
+                <w:rFonts w:ascii="Times New Roman" w:eastAsia="Lucida Sans Unicode" w:hAnsi="Times New Roman" w:cs="Times New Roman"/>
+                <w:color w:val="auto"/>
+                <w:kern w:val="1"/>
+              </w:rPr>
+              <w:t>SalernArte</w:t>
+            </w:r>
+            <w:proofErr w:type="spellEnd"/>
+            <w:r>
+              <w:rPr>
+                <w:rFonts w:ascii="Times New Roman" w:eastAsia="Lucida Sans Unicode" w:hAnsi="Times New Roman" w:cs="Times New Roman"/>
+                <w:color w:val="auto"/>
+                <w:kern w:val="1"/>
+              </w:rPr>
+              <w:t>.</w:t>
             </w:r>
           </w:p>
           <w:p>
@@ -16790,8 +17663,20 @@
                 <w:color w:val="auto"/>
                 <w:kern w:val="1"/>
               </w:rPr>
-              <w:t>Special Requirements</w:t>
-            </w:r>
+              <w:t xml:space="preserve">Special </w:t>
+            </w:r>
+            <w:proofErr w:type="spellStart"/>
+            <w:r>
+              <w:rPr>
+                <w:rFonts w:ascii="Times New Roman" w:eastAsia="Lucida Sans Unicode" w:hAnsi="Times New Roman" w:cs="Times New Roman"/>
+                <w:b/>
+                <w:bCs/>
+                <w:color w:val="auto"/>
+                <w:kern w:val="1"/>
+              </w:rPr>
+              <w:t>Requirements</w:t>
+            </w:r>
+            <w:proofErr w:type="spellEnd"/>
           </w:p>
         </w:tc>
         <w:tc>
@@ -17145,6 +18030,7 @@
                 <w:kern w:val="1"/>
               </w:rPr>
             </w:pPr>
+            <w:proofErr w:type="spellStart"/>
             <w:r>
               <w:rPr>
                 <w:rFonts w:ascii="Times New Roman" w:eastAsia="Lucida Sans Unicode" w:hAnsi="Times New Roman" w:cs="Times New Roman"/>
@@ -17154,7 +18040,19 @@
                 <w:color w:val="auto"/>
                 <w:kern w:val="1"/>
               </w:rPr>
-              <w:t>Vers.</w:t>
+              <w:t>Vers</w:t>
+            </w:r>
+            <w:proofErr w:type="spellEnd"/>
+            <w:r>
+              <w:rPr>
+                <w:rFonts w:ascii="Times New Roman" w:eastAsia="Lucida Sans Unicode" w:hAnsi="Times New Roman" w:cs="Times New Roman"/>
+                <w:bCs/>
+                <w:i/>
+                <w:iCs/>
+                <w:color w:val="auto"/>
+                <w:kern w:val="1"/>
+              </w:rPr>
+              <w:t>.</w:t>
             </w:r>
           </w:p>
         </w:tc>
@@ -17651,8 +18549,20 @@
                 <w:color w:val="auto"/>
                 <w:kern w:val="1"/>
               </w:rPr>
-              <w:t>Entry Condition</w:t>
-            </w:r>
+              <w:t xml:space="preserve">Entry </w:t>
+            </w:r>
+            <w:proofErr w:type="spellStart"/>
+            <w:r>
+              <w:rPr>
+                <w:rFonts w:ascii="Times New Roman" w:eastAsia="Lucida Sans Unicode" w:hAnsi="Times New Roman" w:cs="Times New Roman"/>
+                <w:b/>
+                <w:bCs/>
+                <w:color w:val="auto"/>
+                <w:kern w:val="1"/>
+              </w:rPr>
+              <w:t>Condition</w:t>
+            </w:r>
+            <w:proofErr w:type="spellEnd"/>
           </w:p>
         </w:tc>
         <w:tc>
@@ -17726,8 +18636,20 @@
                 <w:color w:val="auto"/>
                 <w:kern w:val="1"/>
               </w:rPr>
-              <w:t>Exit condition</w:t>
-            </w:r>
+              <w:t xml:space="preserve">Exit </w:t>
+            </w:r>
+            <w:proofErr w:type="spellStart"/>
+            <w:r>
+              <w:rPr>
+                <w:rFonts w:ascii="Times New Roman" w:eastAsia="Lucida Sans Unicode" w:hAnsi="Times New Roman" w:cs="Times New Roman"/>
+                <w:b/>
+                <w:bCs/>
+                <w:color w:val="auto"/>
+                <w:kern w:val="1"/>
+              </w:rPr>
+              <w:t>condition</w:t>
+            </w:r>
+            <w:proofErr w:type="spellEnd"/>
           </w:p>
           <w:p>
             <w:pPr>
@@ -17822,28 +18744,50 @@
                 <w:color w:val="auto"/>
                 <w:kern w:val="1"/>
               </w:rPr>
-              <w:t>Exit condition</w:t>
-            </w:r>
-          </w:p>
-          <w:p>
-            <w:pPr>
-              <w:widowControl w:val="0"/>
-              <w:overflowPunct/>
-              <w:textAlignment w:val="auto"/>
-              <w:rPr>
-                <w:rFonts w:ascii="Times New Roman" w:eastAsia="Lucida Sans Unicode" w:hAnsi="Times New Roman" w:cs="Times New Roman"/>
-                <w:color w:val="auto"/>
-                <w:kern w:val="1"/>
-              </w:rPr>
-            </w:pPr>
-            <w:r>
-              <w:rPr>
-                <w:rFonts w:ascii="Times New Roman" w:eastAsia="Lucida Sans Unicode" w:hAnsi="Times New Roman" w:cs="Times New Roman"/>
-                <w:color w:val="auto"/>
-                <w:kern w:val="1"/>
-              </w:rPr>
-              <w:t xml:space="preserve">                       On failure</w:t>
-            </w:r>
+              <w:t xml:space="preserve">Exit </w:t>
+            </w:r>
+            <w:proofErr w:type="spellStart"/>
+            <w:r>
+              <w:rPr>
+                <w:rFonts w:ascii="Times New Roman" w:eastAsia="Lucida Sans Unicode" w:hAnsi="Times New Roman" w:cs="Times New Roman"/>
+                <w:b/>
+                <w:bCs/>
+                <w:color w:val="auto"/>
+                <w:kern w:val="1"/>
+              </w:rPr>
+              <w:t>condition</w:t>
+            </w:r>
+            <w:proofErr w:type="spellEnd"/>
+          </w:p>
+          <w:p>
+            <w:pPr>
+              <w:widowControl w:val="0"/>
+              <w:overflowPunct/>
+              <w:textAlignment w:val="auto"/>
+              <w:rPr>
+                <w:rFonts w:ascii="Times New Roman" w:eastAsia="Lucida Sans Unicode" w:hAnsi="Times New Roman" w:cs="Times New Roman"/>
+                <w:color w:val="auto"/>
+                <w:kern w:val="1"/>
+              </w:rPr>
+            </w:pPr>
+            <w:r>
+              <w:rPr>
+                <w:rFonts w:ascii="Times New Roman" w:eastAsia="Lucida Sans Unicode" w:hAnsi="Times New Roman" w:cs="Times New Roman"/>
+                <w:color w:val="auto"/>
+                <w:kern w:val="1"/>
+              </w:rPr>
+              <w:t xml:space="preserve">                       On </w:t>
+            </w:r>
+            <w:proofErr w:type="spellStart"/>
+            <w:r>
+              <w:rPr>
+                <w:rFonts w:ascii="Times New Roman" w:eastAsia="Lucida Sans Unicode" w:hAnsi="Times New Roman" w:cs="Times New Roman"/>
+                <w:color w:val="auto"/>
+                <w:kern w:val="1"/>
+              </w:rPr>
+              <w:t>failure</w:t>
+            </w:r>
+            <w:proofErr w:type="spellEnd"/>
           </w:p>
         </w:tc>
         <w:tc>
@@ -17916,8 +18860,20 @@
                 <w:color w:val="auto"/>
                 <w:kern w:val="1"/>
               </w:rPr>
-              <w:t>Rilevanza/User Priority</w:t>
-            </w:r>
+              <w:t xml:space="preserve">Rilevanza/User </w:t>
+            </w:r>
+            <w:proofErr w:type="spellStart"/>
+            <w:r>
+              <w:rPr>
+                <w:rFonts w:ascii="Times New Roman" w:eastAsia="Lucida Sans Unicode" w:hAnsi="Times New Roman" w:cs="Times New Roman"/>
+                <w:b/>
+                <w:bCs/>
+                <w:color w:val="auto"/>
+                <w:kern w:val="1"/>
+              </w:rPr>
+              <w:t>Priority</w:t>
+            </w:r>
+            <w:proofErr w:type="spellEnd"/>
           </w:p>
         </w:tc>
         <w:tc>
@@ -18137,6 +19093,7 @@
                 <w:kern w:val="1"/>
               </w:rPr>
             </w:pPr>
+            <w:proofErr w:type="spellStart"/>
             <w:r>
               <w:rPr>
                 <w:rFonts w:ascii="Calibri" w:eastAsia="Calibri" w:hAnsi="Calibri" w:cs="Times New Roman"/>
@@ -18145,7 +19102,18 @@
                 <w:color w:val="auto"/>
                 <w:kern w:val="1"/>
               </w:rPr>
-              <w:t>Generalization of</w:t>
+              <w:t>Generalization</w:t>
+            </w:r>
+            <w:proofErr w:type="spellEnd"/>
+            <w:r>
+              <w:rPr>
+                <w:rFonts w:ascii="Calibri" w:eastAsia="Calibri" w:hAnsi="Calibri" w:cs="Times New Roman"/>
+                <w:b/>
+                <w:bCs/>
+                <w:color w:val="auto"/>
+                <w:kern w:val="1"/>
+              </w:rPr>
+              <w:t xml:space="preserve"> of</w:t>
             </w:r>
           </w:p>
         </w:tc>
@@ -18448,7 +19416,25 @@
                 <w:color w:val="auto"/>
                 <w:kern w:val="1"/>
               </w:rPr>
-              <w:t>Numero Biglietti: Intero che identifica i biglietti disponibili per la vendita su SalernArte.</w:t>
+              <w:t xml:space="preserve">Numero Biglietti: Intero che identifica i biglietti disponibili per la vendita su </w:t>
+            </w:r>
+            <w:proofErr w:type="spellStart"/>
+            <w:r>
+              <w:rPr>
+                <w:rFonts w:ascii="Times New Roman" w:eastAsia="Lucida Sans Unicode" w:hAnsi="Times New Roman" w:cs="Times New Roman"/>
+                <w:color w:val="auto"/>
+                <w:kern w:val="1"/>
+              </w:rPr>
+              <w:t>SalernArte</w:t>
+            </w:r>
+            <w:proofErr w:type="spellEnd"/>
+            <w:r>
+              <w:rPr>
+                <w:rFonts w:ascii="Times New Roman" w:eastAsia="Lucida Sans Unicode" w:hAnsi="Times New Roman" w:cs="Times New Roman"/>
+                <w:color w:val="auto"/>
+                <w:kern w:val="1"/>
+              </w:rPr>
+              <w:t>.</w:t>
             </w:r>
           </w:p>
           <w:p>
@@ -19436,7 +20422,25 @@
                 <w:color w:val="auto"/>
                 <w:kern w:val="1"/>
               </w:rPr>
-              <w:t>Resta in attesa di una nuova sottomissione della form.</w:t>
+              <w:t xml:space="preserve">Resta in attesa di una nuova sottomissione della </w:t>
+            </w:r>
+            <w:proofErr w:type="spellStart"/>
+            <w:r>
+              <w:rPr>
+                <w:rFonts w:ascii="Times New Roman" w:eastAsia="Lucida Sans Unicode" w:hAnsi="Times New Roman" w:cs="Times New Roman"/>
+                <w:color w:val="auto"/>
+                <w:kern w:val="1"/>
+              </w:rPr>
+              <w:t>form</w:t>
+            </w:r>
+            <w:proofErr w:type="spellEnd"/>
+            <w:r>
+              <w:rPr>
+                <w:rFonts w:ascii="Times New Roman" w:eastAsia="Lucida Sans Unicode" w:hAnsi="Times New Roman" w:cs="Times New Roman"/>
+                <w:color w:val="auto"/>
+                <w:kern w:val="1"/>
+              </w:rPr>
+              <w:t>.</w:t>
             </w:r>
           </w:p>
         </w:tc>
@@ -19880,8 +20884,20 @@
                 <w:color w:val="auto"/>
                 <w:kern w:val="1"/>
               </w:rPr>
-              <w:t>Special Requirements</w:t>
-            </w:r>
+              <w:t xml:space="preserve">Special </w:t>
+            </w:r>
+            <w:proofErr w:type="spellStart"/>
+            <w:r>
+              <w:rPr>
+                <w:rFonts w:ascii="Times New Roman" w:eastAsia="Lucida Sans Unicode" w:hAnsi="Times New Roman" w:cs="Times New Roman"/>
+                <w:b/>
+                <w:bCs/>
+                <w:color w:val="auto"/>
+                <w:kern w:val="1"/>
+              </w:rPr>
+              <w:t>Requirements</w:t>
+            </w:r>
+            <w:proofErr w:type="spellEnd"/>
           </w:p>
         </w:tc>
         <w:tc>
@@ -20362,6 +21378,7 @@
                 <w:kern w:val="1"/>
               </w:rPr>
             </w:pPr>
+            <w:proofErr w:type="spellStart"/>
             <w:r>
               <w:rPr>
                 <w:rFonts w:ascii="Times New Roman" w:eastAsia="Lucida Sans Unicode" w:hAnsi="Times New Roman" w:cs="Times New Roman"/>
@@ -20371,7 +21388,19 @@
                 <w:color w:val="auto"/>
                 <w:kern w:val="1"/>
               </w:rPr>
-              <w:t>Vers.</w:t>
+              <w:t>Vers</w:t>
+            </w:r>
+            <w:proofErr w:type="spellEnd"/>
+            <w:r>
+              <w:rPr>
+                <w:rFonts w:ascii="Times New Roman" w:eastAsia="Lucida Sans Unicode" w:hAnsi="Times New Roman" w:cs="Times New Roman"/>
+                <w:bCs/>
+                <w:i/>
+                <w:iCs/>
+                <w:color w:val="auto"/>
+                <w:kern w:val="1"/>
+              </w:rPr>
+              <w:t>.</w:t>
             </w:r>
           </w:p>
         </w:tc>
@@ -20854,8 +21883,20 @@
                 <w:color w:val="auto"/>
                 <w:kern w:val="1"/>
               </w:rPr>
-              <w:t>Entry Condition</w:t>
-            </w:r>
+              <w:t xml:space="preserve">Entry </w:t>
+            </w:r>
+            <w:proofErr w:type="spellStart"/>
+            <w:r>
+              <w:rPr>
+                <w:rFonts w:ascii="Times New Roman" w:eastAsia="Lucida Sans Unicode" w:hAnsi="Times New Roman" w:cs="Times New Roman"/>
+                <w:b/>
+                <w:bCs/>
+                <w:color w:val="auto"/>
+                <w:kern w:val="1"/>
+              </w:rPr>
+              <w:t>Condition</w:t>
+            </w:r>
+            <w:proofErr w:type="spellEnd"/>
           </w:p>
         </w:tc>
         <w:tc>
@@ -20929,8 +21970,20 @@
                 <w:color w:val="auto"/>
                 <w:kern w:val="1"/>
               </w:rPr>
-              <w:t>Exit condition</w:t>
-            </w:r>
+              <w:t xml:space="preserve">Exit </w:t>
+            </w:r>
+            <w:proofErr w:type="spellStart"/>
+            <w:r>
+              <w:rPr>
+                <w:rFonts w:ascii="Times New Roman" w:eastAsia="Lucida Sans Unicode" w:hAnsi="Times New Roman" w:cs="Times New Roman"/>
+                <w:b/>
+                <w:bCs/>
+                <w:color w:val="auto"/>
+                <w:kern w:val="1"/>
+              </w:rPr>
+              <w:t>condition</w:t>
+            </w:r>
+            <w:proofErr w:type="spellEnd"/>
           </w:p>
           <w:p>
             <w:pPr>
@@ -21025,28 +22078,50 @@
                 <w:color w:val="auto"/>
                 <w:kern w:val="1"/>
               </w:rPr>
-              <w:t>Exit condition</w:t>
-            </w:r>
-          </w:p>
-          <w:p>
-            <w:pPr>
-              <w:widowControl w:val="0"/>
-              <w:overflowPunct/>
-              <w:textAlignment w:val="auto"/>
-              <w:rPr>
-                <w:rFonts w:ascii="Times New Roman" w:eastAsia="Lucida Sans Unicode" w:hAnsi="Times New Roman" w:cs="Times New Roman"/>
-                <w:color w:val="auto"/>
-                <w:kern w:val="1"/>
-              </w:rPr>
-            </w:pPr>
-            <w:r>
-              <w:rPr>
-                <w:rFonts w:ascii="Times New Roman" w:eastAsia="Lucida Sans Unicode" w:hAnsi="Times New Roman" w:cs="Times New Roman"/>
-                <w:color w:val="auto"/>
-                <w:kern w:val="1"/>
-              </w:rPr>
-              <w:t xml:space="preserve">                       On failure</w:t>
-            </w:r>
+              <w:t xml:space="preserve">Exit </w:t>
+            </w:r>
+            <w:proofErr w:type="spellStart"/>
+            <w:r>
+              <w:rPr>
+                <w:rFonts w:ascii="Times New Roman" w:eastAsia="Lucida Sans Unicode" w:hAnsi="Times New Roman" w:cs="Times New Roman"/>
+                <w:b/>
+                <w:bCs/>
+                <w:color w:val="auto"/>
+                <w:kern w:val="1"/>
+              </w:rPr>
+              <w:t>condition</w:t>
+            </w:r>
+            <w:proofErr w:type="spellEnd"/>
+          </w:p>
+          <w:p>
+            <w:pPr>
+              <w:widowControl w:val="0"/>
+              <w:overflowPunct/>
+              <w:textAlignment w:val="auto"/>
+              <w:rPr>
+                <w:rFonts w:ascii="Times New Roman" w:eastAsia="Lucida Sans Unicode" w:hAnsi="Times New Roman" w:cs="Times New Roman"/>
+                <w:color w:val="auto"/>
+                <w:kern w:val="1"/>
+              </w:rPr>
+            </w:pPr>
+            <w:r>
+              <w:rPr>
+                <w:rFonts w:ascii="Times New Roman" w:eastAsia="Lucida Sans Unicode" w:hAnsi="Times New Roman" w:cs="Times New Roman"/>
+                <w:color w:val="auto"/>
+                <w:kern w:val="1"/>
+              </w:rPr>
+              <w:t xml:space="preserve">                       On </w:t>
+            </w:r>
+            <w:proofErr w:type="spellStart"/>
+            <w:r>
+              <w:rPr>
+                <w:rFonts w:ascii="Times New Roman" w:eastAsia="Lucida Sans Unicode" w:hAnsi="Times New Roman" w:cs="Times New Roman"/>
+                <w:color w:val="auto"/>
+                <w:kern w:val="1"/>
+              </w:rPr>
+              <w:t>failure</w:t>
+            </w:r>
+            <w:proofErr w:type="spellEnd"/>
           </w:p>
         </w:tc>
         <w:tc>
@@ -21119,8 +22194,20 @@
                 <w:color w:val="auto"/>
                 <w:kern w:val="1"/>
               </w:rPr>
-              <w:t>Rilevanza/User Priority</w:t>
-            </w:r>
+              <w:t xml:space="preserve">Rilevanza/User </w:t>
+            </w:r>
+            <w:proofErr w:type="spellStart"/>
+            <w:r>
+              <w:rPr>
+                <w:rFonts w:ascii="Times New Roman" w:eastAsia="Lucida Sans Unicode" w:hAnsi="Times New Roman" w:cs="Times New Roman"/>
+                <w:b/>
+                <w:bCs/>
+                <w:color w:val="auto"/>
+                <w:kern w:val="1"/>
+              </w:rPr>
+              <w:t>Priority</w:t>
+            </w:r>
+            <w:proofErr w:type="spellEnd"/>
           </w:p>
         </w:tc>
         <w:tc>
@@ -21340,6 +22427,7 @@
                 <w:kern w:val="1"/>
               </w:rPr>
             </w:pPr>
+            <w:proofErr w:type="spellStart"/>
             <w:r>
               <w:rPr>
                 <w:rFonts w:ascii="Calibri" w:eastAsia="Calibri" w:hAnsi="Calibri" w:cs="Times New Roman"/>
@@ -21348,7 +22436,18 @@
                 <w:color w:val="auto"/>
                 <w:kern w:val="1"/>
               </w:rPr>
-              <w:t>Generalization of</w:t>
+              <w:t>Generalization</w:t>
+            </w:r>
+            <w:proofErr w:type="spellEnd"/>
+            <w:r>
+              <w:rPr>
+                <w:rFonts w:ascii="Calibri" w:eastAsia="Calibri" w:hAnsi="Calibri" w:cs="Times New Roman"/>
+                <w:b/>
+                <w:bCs/>
+                <w:color w:val="auto"/>
+                <w:kern w:val="1"/>
+              </w:rPr>
+              <w:t xml:space="preserve"> of</w:t>
             </w:r>
           </w:p>
         </w:tc>
@@ -21628,7 +22727,25 @@
                 <w:color w:val="auto"/>
                 <w:kern w:val="1"/>
               </w:rPr>
-              <w:t>Il sistema Mostra al cliente un form con i campi per l’inserimento dei dati del pagamento che sono:</w:t>
+              <w:t xml:space="preserve">Il sistema Mostra al cliente un </w:t>
+            </w:r>
+            <w:proofErr w:type="spellStart"/>
+            <w:r>
+              <w:rPr>
+                <w:rFonts w:ascii="Times New Roman" w:eastAsia="Lucida Sans Unicode" w:hAnsi="Times New Roman" w:cs="Times New Roman"/>
+                <w:color w:val="auto"/>
+                <w:kern w:val="1"/>
+              </w:rPr>
+              <w:t>form</w:t>
+            </w:r>
+            <w:proofErr w:type="spellEnd"/>
+            <w:r>
+              <w:rPr>
+                <w:rFonts w:ascii="Times New Roman" w:eastAsia="Lucida Sans Unicode" w:hAnsi="Times New Roman" w:cs="Times New Roman"/>
+                <w:color w:val="auto"/>
+                <w:kern w:val="1"/>
+              </w:rPr>
+              <w:t xml:space="preserve"> con i campi per l’inserimento dei dati del pagamento che sono:</w:t>
             </w:r>
           </w:p>
           <w:p>
@@ -21758,7 +22875,25 @@
                 <w:color w:val="auto"/>
                 <w:kern w:val="1"/>
               </w:rPr>
-              <w:t>Alla fine del form è presente il pulsante “Paga ora”</w:t>
+              <w:t xml:space="preserve">Alla fine del </w:t>
+            </w:r>
+            <w:proofErr w:type="spellStart"/>
+            <w:r>
+              <w:rPr>
+                <w:rFonts w:ascii="Times New Roman" w:eastAsia="Lucida Sans Unicode" w:hAnsi="Times New Roman" w:cs="Times New Roman"/>
+                <w:color w:val="auto"/>
+                <w:kern w:val="1"/>
+              </w:rPr>
+              <w:t>form</w:t>
+            </w:r>
+            <w:proofErr w:type="spellEnd"/>
+            <w:r>
+              <w:rPr>
+                <w:rFonts w:ascii="Times New Roman" w:eastAsia="Lucida Sans Unicode" w:hAnsi="Times New Roman" w:cs="Times New Roman"/>
+                <w:color w:val="auto"/>
+                <w:kern w:val="1"/>
+              </w:rPr>
+              <w:t xml:space="preserve"> è presente il pulsante “Paga ora”</w:t>
             </w:r>
           </w:p>
           <w:p>
@@ -22364,7 +23499,25 @@
                 <w:color w:val="auto"/>
                 <w:kern w:val="1"/>
               </w:rPr>
-              <w:t>Resta in attesa di una nuova sottomissione della form.</w:t>
+              <w:t xml:space="preserve">Resta in attesa di una nuova sottomissione della </w:t>
+            </w:r>
+            <w:proofErr w:type="spellStart"/>
+            <w:r>
+              <w:rPr>
+                <w:rFonts w:ascii="Times New Roman" w:eastAsia="Lucida Sans Unicode" w:hAnsi="Times New Roman" w:cs="Times New Roman"/>
+                <w:color w:val="auto"/>
+                <w:kern w:val="1"/>
+              </w:rPr>
+              <w:t>form</w:t>
+            </w:r>
+            <w:proofErr w:type="spellEnd"/>
+            <w:r>
+              <w:rPr>
+                <w:rFonts w:ascii="Times New Roman" w:eastAsia="Lucida Sans Unicode" w:hAnsi="Times New Roman" w:cs="Times New Roman"/>
+                <w:color w:val="auto"/>
+                <w:kern w:val="1"/>
+              </w:rPr>
+              <w:t>.</w:t>
             </w:r>
           </w:p>
         </w:tc>
@@ -22867,8 +24020,20 @@
                 <w:color w:val="auto"/>
                 <w:kern w:val="1"/>
               </w:rPr>
-              <w:t>Special Requirements</w:t>
-            </w:r>
+              <w:t xml:space="preserve">Special </w:t>
+            </w:r>
+            <w:proofErr w:type="spellStart"/>
+            <w:r>
+              <w:rPr>
+                <w:rFonts w:ascii="Times New Roman" w:eastAsia="Lucida Sans Unicode" w:hAnsi="Times New Roman" w:cs="Times New Roman"/>
+                <w:b/>
+                <w:bCs/>
+                <w:color w:val="auto"/>
+                <w:kern w:val="1"/>
+              </w:rPr>
+              <w:t>Requirements</w:t>
+            </w:r>
+            <w:proofErr w:type="spellEnd"/>
           </w:p>
         </w:tc>
         <w:tc>
@@ -23091,13 +24256,7 @@
         <w:rPr>
           <w:lang w:val="it-IT"/>
         </w:rPr>
-        <w:t xml:space="preserve">Alta: </w:t>
-      </w:r>
-      <w:r>
-        <w:rPr>
-          <w:lang w:val="it-IT"/>
-        </w:rPr>
-        <w:t xml:space="preserve">il sistema </w:t>
+        <w:t xml:space="preserve">Alta: il sistema </w:t>
       </w:r>
       <w:r>
         <w:rPr>
@@ -23118,13 +24277,7 @@
         <w:rPr>
           <w:lang w:val="it-IT"/>
         </w:rPr>
-        <w:t xml:space="preserve">Media: </w:t>
-      </w:r>
-      <w:r>
-        <w:rPr>
-          <w:lang w:val="it-IT"/>
-        </w:rPr>
-        <w:t>il sistema</w:t>
+        <w:t>Media: il sistema</w:t>
       </w:r>
       <w:r>
         <w:rPr>
@@ -23230,6 +24383,7 @@
                 <w:bCs/>
               </w:rPr>
             </w:pPr>
+            <w:proofErr w:type="spellStart"/>
             <w:r>
               <w:rPr>
                 <w:rFonts w:hint="eastAsia"/>
@@ -23245,6 +24399,7 @@
               </w:rPr>
               <w:t>dentificatore</w:t>
             </w:r>
+            <w:proofErr w:type="spellEnd"/>
           </w:p>
         </w:tc>
         <w:tc>
@@ -23303,6 +24458,7 @@
                 <w:bCs/>
               </w:rPr>
             </w:pPr>
+            <w:proofErr w:type="spellStart"/>
             <w:r>
               <w:rPr>
                 <w:b/>
@@ -23317,6 +24473,7 @@
               </w:rPr>
               <w:t>riorità</w:t>
             </w:r>
+            <w:proofErr w:type="spellEnd"/>
           </w:p>
         </w:tc>
         <w:tc>
@@ -23459,7 +24616,31 @@
               <w:rPr>
                 <w:lang w:val="it-IT"/>
               </w:rPr>
-              <w:t>l sistema permetterà all’utente e all’</w:t>
+              <w:t>l sistema permetterà all’utente</w:t>
+            </w:r>
+            <w:r>
+              <w:rPr>
+                <w:lang w:val="it-IT"/>
+              </w:rPr>
+              <w:t>, all’ Organizzatore</w:t>
+            </w:r>
+            <w:r>
+              <w:rPr>
+                <w:lang w:val="it-IT"/>
+              </w:rPr>
+              <w:t xml:space="preserve"> e</w:t>
+            </w:r>
+            <w:r>
+              <w:rPr>
+                <w:lang w:val="it-IT"/>
+              </w:rPr>
+              <w:t>d</w:t>
+            </w:r>
+            <w:r>
+              <w:rPr>
+                <w:lang w:val="it-IT"/>
+              </w:rPr>
+              <w:t xml:space="preserve"> all’</w:t>
             </w:r>
             <w:r>
               <w:rPr>
@@ -23511,6 +24692,7 @@
               <w:rPr>
                 <w:rFonts w:ascii="Times New Roman" w:hAnsi="Times New Roman" w:cs="Times New Roman"/>
               </w:rPr>
+              <w:lastRenderedPageBreak/>
               <w:t>RF – 2</w:t>
             </w:r>
           </w:p>
@@ -23593,7 +24775,7 @@
                 <w:color w:val="auto"/>
                 <w:lang w:val="it-IT"/>
               </w:rPr>
-              <w:t xml:space="preserve">Il sistema permetterà all’utente e all’ amministratore di </w:t>
+              <w:t xml:space="preserve">Il sistema permetterà </w:t>
             </w:r>
             <w:r>
               <w:rPr>
@@ -23601,8 +24783,15 @@
                 <w:color w:val="auto"/>
                 <w:lang w:val="it-IT"/>
               </w:rPr>
-              <w:lastRenderedPageBreak/>
-              <w:t>effettuare il logout dalla propria area riservata.</w:t>
+              <w:t xml:space="preserve">all’utente, all’ Organizzatore ed all’ amministratore </w:t>
+            </w:r>
+            <w:r>
+              <w:rPr>
+                <w:rFonts w:ascii="Times New Roman" w:hAnsi="Times New Roman" w:cs="Times New Roman"/>
+                <w:color w:val="auto"/>
+                <w:lang w:val="it-IT"/>
+              </w:rPr>
+              <w:t>di effettuare il logout dalla propria area riservata.</w:t>
             </w:r>
           </w:p>
         </w:tc>
@@ -23630,7 +24819,6 @@
               <w:rPr>
                 <w:rFonts w:ascii="Times New Roman" w:hAnsi="Times New Roman" w:cs="Times New Roman"/>
               </w:rPr>
-              <w:lastRenderedPageBreak/>
               <w:t>RF – 3</w:t>
             </w:r>
           </w:p>
@@ -23653,12 +24841,14 @@
                 <w:rFonts w:ascii="Times New Roman" w:hAnsi="Times New Roman" w:cs="Times New Roman"/>
               </w:rPr>
             </w:pPr>
+            <w:proofErr w:type="spellStart"/>
             <w:r>
               <w:rPr>
                 <w:rFonts w:ascii="Times New Roman" w:hAnsi="Times New Roman" w:cs="Times New Roman"/>
               </w:rPr>
               <w:t>Registrazione</w:t>
             </w:r>
+            <w:proofErr w:type="spellEnd"/>
           </w:p>
           <w:p>
             <w:pPr>
@@ -23669,12 +24859,14 @@
                 <w:rFonts w:ascii="Times New Roman" w:hAnsi="Times New Roman" w:cs="Times New Roman"/>
               </w:rPr>
             </w:pPr>
+            <w:proofErr w:type="spellStart"/>
             <w:r>
               <w:rPr>
                 <w:rFonts w:ascii="Times New Roman" w:hAnsi="Times New Roman" w:cs="Times New Roman"/>
               </w:rPr>
               <w:t>Utente</w:t>
             </w:r>
+            <w:proofErr w:type="spellEnd"/>
           </w:p>
         </w:tc>
         <w:tc>
@@ -23778,12 +24970,14 @@
                 <w:rFonts w:ascii="Times New Roman" w:hAnsi="Times New Roman" w:cs="Times New Roman"/>
               </w:rPr>
             </w:pPr>
+            <w:proofErr w:type="spellStart"/>
             <w:r>
               <w:rPr>
                 <w:rFonts w:ascii="Times New Roman" w:hAnsi="Times New Roman" w:cs="Times New Roman"/>
               </w:rPr>
               <w:t>Registrazione</w:t>
             </w:r>
+            <w:proofErr w:type="spellEnd"/>
           </w:p>
           <w:p>
             <w:pPr>
@@ -23795,12 +24989,14 @@
                 <w:lang w:val="it-IT"/>
               </w:rPr>
             </w:pPr>
+            <w:proofErr w:type="spellStart"/>
             <w:r>
               <w:rPr>
                 <w:rFonts w:ascii="Times New Roman" w:hAnsi="Times New Roman" w:cs="Times New Roman"/>
               </w:rPr>
               <w:t>Scolaresca</w:t>
             </w:r>
+            <w:proofErr w:type="spellEnd"/>
           </w:p>
         </w:tc>
         <w:tc>
@@ -23854,13 +25050,7 @@
               <w:rPr>
                 <w:lang w:val="it-IT"/>
               </w:rPr>
-              <w:t xml:space="preserve">Il sistema permetterà all’ospite di eseguire la registrazione alla piattaforma come </w:t>
-            </w:r>
-            <w:r>
-              <w:rPr>
-                <w:lang w:val="it-IT"/>
-              </w:rPr>
-              <w:t>Scolaresca</w:t>
+              <w:t>Il sistema permetterà all’ospite di eseguire la registrazione alla piattaforma come Scolaresca</w:t>
             </w:r>
           </w:p>
         </w:tc>
@@ -23913,12 +25103,14 @@
                 <w:rFonts w:ascii="Times New Roman" w:hAnsi="Times New Roman" w:cs="Times New Roman"/>
               </w:rPr>
             </w:pPr>
+            <w:proofErr w:type="spellStart"/>
             <w:r>
               <w:rPr>
                 <w:rFonts w:ascii="Times New Roman" w:hAnsi="Times New Roman" w:cs="Times New Roman"/>
               </w:rPr>
               <w:t>Registrazione</w:t>
             </w:r>
+            <w:proofErr w:type="spellEnd"/>
           </w:p>
           <w:p>
             <w:pPr>
@@ -23929,12 +25121,14 @@
                 <w:rFonts w:ascii="Times New Roman" w:hAnsi="Times New Roman" w:cs="Times New Roman"/>
               </w:rPr>
             </w:pPr>
+            <w:proofErr w:type="spellStart"/>
             <w:r>
               <w:rPr>
                 <w:rFonts w:ascii="Times New Roman" w:hAnsi="Times New Roman" w:cs="Times New Roman"/>
               </w:rPr>
               <w:t>Organizzatore</w:t>
             </w:r>
+            <w:proofErr w:type="spellEnd"/>
           </w:p>
         </w:tc>
         <w:tc>
@@ -23988,13 +25182,7 @@
               <w:rPr>
                 <w:lang w:val="it-IT"/>
               </w:rPr>
-              <w:t xml:space="preserve">Il sistema permetterà all’ospite di eseguire la registrazione alla piattaforma come </w:t>
-            </w:r>
-            <w:r>
-              <w:rPr>
-                <w:lang w:val="it-IT"/>
-              </w:rPr>
-              <w:t>Organizzatore</w:t>
+              <w:t>Il sistema permetterà all’ospite di eseguire la registrazione alla piattaforma come Organizzatore</w:t>
             </w:r>
           </w:p>
         </w:tc>
@@ -24044,12 +25232,14 @@
                 <w:rFonts w:ascii="Times New Roman" w:hAnsi="Times New Roman" w:cs="Times New Roman"/>
               </w:rPr>
             </w:pPr>
+            <w:proofErr w:type="spellStart"/>
             <w:r>
               <w:rPr>
                 <w:rFonts w:ascii="Times New Roman" w:hAnsi="Times New Roman" w:cs="Times New Roman"/>
               </w:rPr>
               <w:t>Recupero</w:t>
             </w:r>
+            <w:proofErr w:type="spellEnd"/>
             <w:r>
               <w:rPr>
                 <w:rFonts w:ascii="Times New Roman" w:hAnsi="Times New Roman" w:cs="Times New Roman"/>
@@ -24178,12 +25368,28 @@
                 <w:rFonts w:ascii="Times New Roman" w:hAnsi="Times New Roman" w:cs="Times New Roman"/>
               </w:rPr>
             </w:pPr>
+            <w:proofErr w:type="spellStart"/>
             <w:r>
               <w:rPr>
                 <w:rFonts w:ascii="Times New Roman" w:hAnsi="Times New Roman" w:cs="Times New Roman"/>
               </w:rPr>
-              <w:t>Visualizza profilo</w:t>
-            </w:r>
+              <w:t>Visualizza</w:t>
+            </w:r>
+            <w:proofErr w:type="spellEnd"/>
+            <w:r>
+              <w:rPr>
+                <w:rFonts w:ascii="Times New Roman" w:hAnsi="Times New Roman" w:cs="Times New Roman"/>
+              </w:rPr>
+              <w:t xml:space="preserve"> </w:t>
+            </w:r>
+            <w:proofErr w:type="spellStart"/>
+            <w:r>
+              <w:rPr>
+                <w:rFonts w:ascii="Times New Roman" w:hAnsi="Times New Roman" w:cs="Times New Roman"/>
+              </w:rPr>
+              <w:t>profilo</w:t>
+            </w:r>
+            <w:proofErr w:type="spellEnd"/>
           </w:p>
         </w:tc>
         <w:tc>
@@ -25664,6 +26870,7 @@
                 <w:rFonts w:ascii="Times New Roman" w:hAnsi="Times New Roman" w:cs="Times New Roman"/>
                 <w:lang w:val="it-IT"/>
               </w:rPr>
+              <w:lastRenderedPageBreak/>
               <w:t>RF – 17</w:t>
             </w:r>
           </w:p>
@@ -25699,15 +26906,7 @@
                 <w:rFonts w:ascii="Times New Roman" w:hAnsi="Times New Roman" w:cs="Times New Roman"/>
                 <w:lang w:val="it-IT"/>
               </w:rPr>
-              <w:t xml:space="preserve">Accetta </w:t>
-            </w:r>
-            <w:r>
-              <w:rPr>
-                <w:rFonts w:ascii="Times New Roman" w:hAnsi="Times New Roman" w:cs="Times New Roman"/>
-                <w:lang w:val="it-IT"/>
-              </w:rPr>
-              <w:lastRenderedPageBreak/>
-              <w:t>richiesta</w:t>
+              <w:t>Accetta richiesta</w:t>
             </w:r>
           </w:p>
         </w:tc>
@@ -25734,7 +26933,6 @@
               <w:rPr>
                 <w:rFonts w:ascii="Times New Roman" w:hAnsi="Times New Roman" w:cs="Times New Roman"/>
               </w:rPr>
-              <w:lastRenderedPageBreak/>
               <w:t>Alta</w:t>
             </w:r>
           </w:p>
@@ -25793,14 +26991,7 @@
               <w:rPr>
                 <w:lang w:val="it-IT"/>
               </w:rPr>
-              <w:t xml:space="preserve"> la </w:t>
-            </w:r>
-            <w:r>
-              <w:rPr>
-                <w:lang w:val="it-IT"/>
-              </w:rPr>
-              <w:lastRenderedPageBreak/>
-              <w:t>richiesta d’inserimento</w:t>
+              <w:t xml:space="preserve"> la richiesta d’inserimento</w:t>
             </w:r>
             <w:r>
               <w:rPr>
@@ -25836,7 +27027,6 @@
                 <w:rFonts w:ascii="Times New Roman" w:hAnsi="Times New Roman" w:cs="Times New Roman"/>
                 <w:lang w:val="it-IT"/>
               </w:rPr>
-              <w:lastRenderedPageBreak/>
               <w:t>RF – 18</w:t>
             </w:r>
           </w:p>
@@ -26528,7 +27718,7 @@
               <w:rPr>
                 <w:lang w:val="it-IT"/>
               </w:rPr>
-              <w:t>utente</w:t>
+              <w:t>Ospite</w:t>
             </w:r>
             <w:r>
               <w:rPr>
@@ -26667,7 +27857,19 @@
               <w:rPr>
                 <w:lang w:val="it-IT"/>
               </w:rPr>
-              <w:t xml:space="preserve">l sistema dovrebbe permettere all’utente di  visualizzare la lista </w:t>
+              <w:t>l sistema dovrebbe permettere all’</w:t>
+            </w:r>
+            <w:r>
+              <w:rPr>
+                <w:lang w:val="it-IT"/>
+              </w:rPr>
+              <w:t xml:space="preserve">Ospite </w:t>
+            </w:r>
+            <w:r>
+              <w:rPr>
+                <w:lang w:val="it-IT"/>
+              </w:rPr>
+              <w:t xml:space="preserve">di  visualizzare la lista </w:t>
             </w:r>
             <w:r>
               <w:rPr>
@@ -26805,7 +28007,13 @@
               <w:rPr>
                 <w:lang w:val="it-IT"/>
               </w:rPr>
-              <w:t xml:space="preserve">utente </w:t>
+              <w:t>Ospite</w:t>
+            </w:r>
+            <w:r>
+              <w:rPr>
+                <w:lang w:val="it-IT"/>
+              </w:rPr>
+              <w:t xml:space="preserve"> </w:t>
             </w:r>
             <w:r>
               <w:rPr>
@@ -27153,31 +28361,7 @@
               <w:rPr>
                 <w:lang w:val="it-IT"/>
               </w:rPr>
-              <w:t xml:space="preserve">l sistema permetterà all’utente di </w:t>
-            </w:r>
-            <w:r>
-              <w:rPr>
-                <w:lang w:val="it-IT"/>
-              </w:rPr>
-              <w:t>rimuovere</w:t>
-            </w:r>
-            <w:r>
-              <w:rPr>
-                <w:lang w:val="it-IT"/>
-              </w:rPr>
-              <w:t xml:space="preserve"> uno o più biglietti di un evento selezionato  </w:t>
-            </w:r>
-            <w:r>
-              <w:rPr>
-                <w:lang w:val="it-IT"/>
-              </w:rPr>
-              <w:t>d</w:t>
-            </w:r>
-            <w:r>
-              <w:rPr>
-                <w:lang w:val="it-IT"/>
-              </w:rPr>
-              <w:t>al carrello</w:t>
+              <w:t>l sistema permetterà all’utente di rimuovere uno o più biglietti di un evento selezionato  dal carrello</w:t>
             </w:r>
           </w:p>
         </w:tc>
@@ -27437,7 +28621,7 @@
               <w:rPr>
                 <w:lang w:val="it-IT"/>
               </w:rPr>
-              <w:t>utente</w:t>
+              <w:t>Ospite</w:t>
             </w:r>
             <w:r>
               <w:rPr>
@@ -27594,13 +28778,13 @@
               <w:rPr>
                 <w:lang w:val="it-IT"/>
               </w:rPr>
-              <w:t>utente</w:t>
-            </w:r>
-            <w:r>
-              <w:rPr>
-                <w:lang w:val="it-IT"/>
-              </w:rPr>
-              <w:t xml:space="preserve"> di effettuare una ricerca per un evento specifico all’interno della piattafoirma</w:t>
+              <w:t>Ospite</w:t>
+            </w:r>
+            <w:r>
+              <w:rPr>
+                <w:lang w:val="it-IT"/>
+              </w:rPr>
+              <w:t xml:space="preserve"> di effettuare una ricerca per un evento specifico all’interno della piattaforma</w:t>
             </w:r>
           </w:p>
         </w:tc>
@@ -27658,7 +28842,23 @@
                 <w:rFonts w:ascii="Times New Roman" w:hAnsi="Times New Roman" w:cs="Times New Roman"/>
                 <w:lang w:val="it-IT"/>
               </w:rPr>
-              <w:t>Visualizza bio organizzatore</w:t>
+              <w:t xml:space="preserve">Visualizza </w:t>
+            </w:r>
+            <w:proofErr w:type="spellStart"/>
+            <w:r>
+              <w:rPr>
+                <w:rFonts w:ascii="Times New Roman" w:hAnsi="Times New Roman" w:cs="Times New Roman"/>
+                <w:lang w:val="it-IT"/>
+              </w:rPr>
+              <w:t>bio</w:t>
+            </w:r>
+            <w:proofErr w:type="spellEnd"/>
+            <w:r>
+              <w:rPr>
+                <w:rFonts w:ascii="Times New Roman" w:hAnsi="Times New Roman" w:cs="Times New Roman"/>
+                <w:lang w:val="it-IT"/>
+              </w:rPr>
+              <w:t xml:space="preserve"> organizzatore</w:t>
             </w:r>
           </w:p>
         </w:tc>
@@ -27727,7 +28927,7 @@
               <w:rPr>
                 <w:lang w:val="it-IT"/>
               </w:rPr>
-              <w:t>utente</w:t>
+              <w:t>Ospite</w:t>
             </w:r>
             <w:r>
               <w:rPr>
@@ -27828,6 +29028,9 @@
           <w:numId w:val="33"/>
         </w:numPr>
         <w:jc w:val="both"/>
+        <w:rPr>
+          <w:lang w:val="it-IT"/>
+        </w:rPr>
       </w:pPr>
       <w:r>
         <w:rPr>
@@ -27844,6 +29047,9 @@
           <w:numId w:val="33"/>
         </w:numPr>
         <w:jc w:val="both"/>
+        <w:rPr>
+          <w:lang w:val="it-IT"/>
+        </w:rPr>
       </w:pPr>
       <w:r>
         <w:rPr>
@@ -27932,31 +29138,7 @@
         <w:rPr>
           <w:lang w:val="it-IT"/>
         </w:rPr>
-        <w:t xml:space="preserve">RNF_A2 </w:t>
-      </w:r>
-      <w:r>
-        <w:rPr>
-          <w:lang w:val="it-IT"/>
-        </w:rPr>
-        <w:t>–</w:t>
-      </w:r>
-      <w:r>
-        <w:rPr>
-          <w:lang w:val="it-IT"/>
-        </w:rPr>
-        <w:t xml:space="preserve"> </w:t>
-      </w:r>
-      <w:r>
-        <w:rPr>
-          <w:lang w:val="it-IT"/>
-        </w:rPr>
-        <w:t>Il sistema deve garantire che dati sensibili quali le credenziali di accesso siano codificate in SHA1 per assicurare protezione agli utenti ed al sistema in caso di accessi indesiderati al</w:t>
-      </w:r>
-      <w:r>
-        <w:rPr>
-          <w:lang w:val="it-IT"/>
-        </w:rPr>
-        <w:t xml:space="preserve"> database.</w:t>
+        <w:t>RNF_A2 – Il sistema deve garantire che dati sensibili quali le credenziali di accesso siano codificate in SHA1 per assicurare protezione agli utenti ed al sistema in caso di accessi indesiderati al database.</w:t>
       </w:r>
     </w:p>
     <w:p>
@@ -28067,6 +29249,7 @@
           <w:szCs w:val="32"/>
         </w:rPr>
       </w:pPr>
+      <w:proofErr w:type="spellStart"/>
       <w:r>
         <w:rPr>
           <w:sz w:val="32"/>
@@ -28074,6 +29257,7 @@
         </w:rPr>
         <w:t>Supportabilità</w:t>
       </w:r>
+      <w:proofErr w:type="spellEnd"/>
     </w:p>
     <w:p>
       <w:pPr>
@@ -28176,6 +29360,7 @@
         <w:jc w:val="both"/>
         <w:textAlignment w:val="auto"/>
         <w:rPr>
+          <w:rFonts w:hint="eastAsia"/>
           <w:lang w:val="it-IT"/>
         </w:rPr>
       </w:pPr>
@@ -28189,13 +29374,7 @@
         <w:rPr>
           <w:lang w:val="it-IT"/>
         </w:rPr>
-        <w:t xml:space="preserve">vincoli imposti da sistemi esterni, inclusi sistemi legacy e formati di scambio </w:t>
-      </w:r>
-      <w:r>
-        <w:rPr>
-          <w:lang w:val="it-IT"/>
-        </w:rPr>
-        <w:t xml:space="preserve">) ossia anche sistemi esterni per il pagamento. </w:t>
+        <w:t xml:space="preserve">vincoli imposti da sistemi esterni, inclusi sistemi legacy e formati di scambio ) ossia anche sistemi esterni per il pagamento. </w:t>
       </w:r>
       <w:r>
         <w:rPr>
@@ -28221,7 +29400,35 @@
         <w:rPr>
           <w:lang w:val="it-IT"/>
         </w:rPr>
-        <w:t>ltrimenti Acquisto biglietti diventa priorità bassa e questa sezione diventa: il sistema non dovrà interagiore connessun sistema preesistente</w:t>
+        <w:t xml:space="preserve">ltrimenti Acquisto biglietti diventa priorità bassa e questa sezione diventa: il sistema non dovrà </w:t>
+      </w:r>
+      <w:proofErr w:type="spellStart"/>
+      <w:r>
+        <w:rPr>
+          <w:lang w:val="it-IT"/>
+        </w:rPr>
+        <w:t>interagiore</w:t>
+      </w:r>
+      <w:proofErr w:type="spellEnd"/>
+      <w:r>
+        <w:rPr>
+          <w:lang w:val="it-IT"/>
+        </w:rPr>
+        <w:t xml:space="preserve"> </w:t>
+      </w:r>
+      <w:proofErr w:type="spellStart"/>
+      <w:r>
+        <w:rPr>
+          <w:lang w:val="it-IT"/>
+        </w:rPr>
+        <w:t>connessun</w:t>
+      </w:r>
+      <w:proofErr w:type="spellEnd"/>
+      <w:r>
+        <w:rPr>
+          <w:lang w:val="it-IT"/>
+        </w:rPr>
+        <w:t xml:space="preserve"> sistema preesistente</w:t>
       </w:r>
     </w:p>
     <w:p>
@@ -33110,6 +34317,7 @@
   <w:style w:type="character" w:default="1" w:styleId="Carpredefinitoparagrafo">
     <w:name w:val="Default Paragraph Font"/>
     <w:uiPriority w:val="1"/>
+    <w:semiHidden/>
     <w:unhideWhenUsed/>
   </w:style>
   <w:style w:type="table" w:default="1" w:styleId="Tabellanormale">

</xml_diff>